<commit_message>
added data ordination and clustering tutorial
</commit_message>
<xml_diff>
--- a/documents/shawn_pitch_edit.docx
+++ b/documents/shawn_pitch_edit.docx
@@ -201,7 +201,7 @@
       <w:pPr>
         <w:jc w:val="both"/>
         <w:rPr>
-          <w:ins w:id="5" w:author="SCHNEIDEREIT Shawn" w:date="2020-01-12T13:11:00Z"/>
+          <w:ins w:id="4" w:author="SCHNEIDEREIT Shawn" w:date="2020-01-12T13:11:00Z"/>
           <w:rFonts w:ascii="Helvetica" w:hAnsi="Helvetica" w:cstheme="minorHAnsi"/>
           <w:lang w:val="en-GB"/>
         </w:rPr>
@@ -213,7 +213,7 @@
         </w:rPr>
         <w:tab/>
       </w:r>
-      <w:ins w:id="6" w:author="SCHNEIDEREIT Shawn" w:date="2020-01-12T13:11:00Z">
+      <w:ins w:id="5" w:author="SCHNEIDEREIT Shawn" w:date="2020-01-12T13:11:00Z">
         <w:r>
           <w:rPr>
             <w:rFonts w:ascii="Helvetica" w:hAnsi="Helvetica" w:cstheme="minorHAnsi"/>
@@ -222,7 +222,7 @@
           <w:t>Changes in plant communities</w:t>
         </w:r>
       </w:ins>
-      <w:ins w:id="7" w:author="SCHNEIDEREIT Shawn" w:date="2020-01-12T13:15:00Z">
+      <w:ins w:id="6" w:author="SCHNEIDEREIT Shawn" w:date="2020-01-12T13:15:00Z">
         <w:r>
           <w:rPr>
             <w:rFonts w:ascii="Helvetica" w:hAnsi="Helvetica" w:cstheme="minorHAnsi"/>
@@ -231,7 +231,7 @@
           <w:t xml:space="preserve"> </w:t>
         </w:r>
       </w:ins>
-      <w:ins w:id="8" w:author="SCHNEIDEREIT Shawn" w:date="2020-01-12T13:11:00Z">
+      <w:ins w:id="7" w:author="SCHNEIDEREIT Shawn" w:date="2020-01-12T13:11:00Z">
         <w:r>
           <w:rPr>
             <w:rFonts w:ascii="Helvetica" w:hAnsi="Helvetica" w:cstheme="minorHAnsi"/>
@@ -240,7 +240,7 @@
           <w:t xml:space="preserve">are one of the most distinct </w:t>
         </w:r>
       </w:ins>
-      <w:ins w:id="9" w:author="SCHNEIDEREIT Shawn" w:date="2020-01-12T13:12:00Z">
+      <w:ins w:id="8" w:author="SCHNEIDEREIT Shawn" w:date="2020-01-12T13:12:00Z">
         <w:r>
           <w:rPr>
             <w:rFonts w:ascii="Helvetica" w:hAnsi="Helvetica" w:cstheme="minorHAnsi"/>
@@ -249,7 +249,7 @@
           <w:t>responses to</w:t>
         </w:r>
       </w:ins>
-      <w:ins w:id="10" w:author="SCHNEIDEREIT Shawn" w:date="2020-01-12T13:13:00Z">
+      <w:ins w:id="9" w:author="SCHNEIDEREIT Shawn" w:date="2020-01-12T13:13:00Z">
         <w:r>
           <w:rPr>
             <w:rFonts w:ascii="Helvetica" w:hAnsi="Helvetica" w:cstheme="minorHAnsi"/>
@@ -258,7 +258,7 @@
           <w:t xml:space="preserve"> global</w:t>
         </w:r>
       </w:ins>
-      <w:ins w:id="11" w:author="SCHNEIDEREIT Shawn" w:date="2020-01-12T13:11:00Z">
+      <w:ins w:id="10" w:author="SCHNEIDEREIT Shawn" w:date="2020-01-12T13:11:00Z">
         <w:r>
           <w:rPr>
             <w:rFonts w:ascii="Helvetica" w:hAnsi="Helvetica" w:cstheme="minorHAnsi"/>
@@ -267,7 +267,7 @@
           <w:t xml:space="preserve"> climate change, yet we lack a fundamental understanding of plant</w:t>
         </w:r>
       </w:ins>
-      <w:ins w:id="12" w:author="SCHNEIDEREIT Shawn" w:date="2020-01-12T13:18:00Z">
+      <w:ins w:id="11" w:author="SCHNEIDEREIT Shawn" w:date="2020-01-12T13:18:00Z">
         <w:r>
           <w:rPr>
             <w:rFonts w:ascii="Helvetica" w:hAnsi="Helvetica" w:cstheme="minorHAnsi"/>
@@ -276,7 +276,7 @@
           <w:t xml:space="preserve"> </w:t>
         </w:r>
       </w:ins>
-      <w:ins w:id="13" w:author="SCHNEIDEREIT Shawn" w:date="2020-01-12T13:16:00Z">
+      <w:ins w:id="12" w:author="SCHNEIDEREIT Shawn" w:date="2020-01-12T13:16:00Z">
         <w:r>
           <w:rPr>
             <w:rFonts w:ascii="Helvetica" w:hAnsi="Helvetica" w:cstheme="minorHAnsi"/>
@@ -285,7 +285,7 @@
           <w:t>diversity and composition</w:t>
         </w:r>
       </w:ins>
-      <w:ins w:id="14" w:author="SCHNEIDEREIT Shawn" w:date="2020-01-12T13:11:00Z">
+      <w:ins w:id="13" w:author="SCHNEIDEREIT Shawn" w:date="2020-01-12T13:11:00Z">
         <w:r>
           <w:rPr>
             <w:rFonts w:ascii="Helvetica" w:hAnsi="Helvetica" w:cstheme="minorHAnsi"/>
@@ -299,13 +299,13 @@
       <w:pPr>
         <w:jc w:val="both"/>
         <w:rPr>
-          <w:ins w:id="15" w:author="SCHNEIDEREIT Shawn" w:date="2020-01-12T13:58:00Z"/>
+          <w:ins w:id="14" w:author="SCHNEIDEREIT Shawn" w:date="2020-01-12T13:58:00Z"/>
           <w:rFonts w:ascii="Helvetica" w:hAnsi="Helvetica" w:cstheme="minorHAnsi"/>
           <w:lang w:val="en-GB"/>
         </w:rPr>
       </w:pPr>
       <w:proofErr w:type="spellStart"/>
-      <w:ins w:id="16" w:author="SCHNEIDEREIT Shawn" w:date="2020-01-12T13:21:00Z">
+      <w:ins w:id="15" w:author="SCHNEIDEREIT Shawn" w:date="2020-01-12T13:21:00Z">
         <w:r>
           <w:rPr>
             <w:rFonts w:ascii="Helvetica" w:hAnsi="Helvetica" w:cstheme="minorHAnsi"/>
@@ -322,7 +322,7 @@
           <w:t xml:space="preserve"> </w:t>
         </w:r>
       </w:ins>
-      <w:ins w:id="17" w:author="SCHNEIDEREIT Shawn" w:date="2020-01-12T13:22:00Z">
+      <w:ins w:id="16" w:author="SCHNEIDEREIT Shawn" w:date="2020-01-12T13:22:00Z">
         <w:r>
           <w:rPr>
             <w:rFonts w:ascii="Helvetica" w:hAnsi="Helvetica" w:cstheme="minorHAnsi"/>
@@ -331,7 +331,7 @@
           <w:t>communities</w:t>
         </w:r>
       </w:ins>
-      <w:ins w:id="18" w:author="SCHNEIDEREIT Shawn" w:date="2020-01-12T13:21:00Z">
+      <w:ins w:id="17" w:author="SCHNEIDEREIT Shawn" w:date="2020-01-12T13:21:00Z">
         <w:r>
           <w:rPr>
             <w:rFonts w:ascii="Helvetica" w:hAnsi="Helvetica" w:cstheme="minorHAnsi"/>
@@ -340,9 +340,9 @@
           <w:t xml:space="preserve"> </w:t>
         </w:r>
       </w:ins>
-      <w:commentRangeStart w:id="19"/>
-      <w:ins w:id="20" w:author="DASKALOVA Gergana Nikolaeva" w:date="2019-12-16T13:00:00Z">
-        <w:del w:id="21" w:author="SCHNEIDEREIT Shawn" w:date="2020-01-12T13:21:00Z">
+      <w:commentRangeStart w:id="18"/>
+      <w:ins w:id="19" w:author="DASKALOVA Gergana Nikolaeva" w:date="2019-12-16T13:00:00Z">
+        <w:del w:id="20" w:author="SCHNEIDEREIT Shawn" w:date="2020-01-12T13:21:00Z">
           <w:r>
             <w:rPr>
               <w:rFonts w:ascii="Helvetica" w:hAnsi="Helvetica" w:cstheme="minorHAnsi"/>
@@ -352,8 +352,8 @@
           </w:r>
         </w:del>
       </w:ins>
-      <w:ins w:id="22" w:author="DASKALOVA Gergana Nikolaeva" w:date="2019-12-16T12:59:00Z">
-        <w:del w:id="23" w:author="SCHNEIDEREIT Shawn" w:date="2020-01-12T13:21:00Z">
+      <w:ins w:id="21" w:author="DASKALOVA Gergana Nikolaeva" w:date="2019-12-16T12:59:00Z">
+        <w:del w:id="22" w:author="SCHNEIDEREIT Shawn" w:date="2020-01-12T13:21:00Z">
           <w:r>
             <w:rPr>
               <w:rFonts w:ascii="Helvetica" w:hAnsi="Helvetica" w:cstheme="minorHAnsi"/>
@@ -370,7 +370,7 @@
           <w:t>diversity and composition</w:t>
         </w:r>
       </w:ins>
-      <w:ins w:id="24" w:author="SCHNEIDEREIT Shawn" w:date="2020-01-12T13:29:00Z">
+      <w:ins w:id="23" w:author="SCHNEIDEREIT Shawn" w:date="2020-01-12T13:29:00Z">
         <w:r>
           <w:rPr>
             <w:rFonts w:ascii="Helvetica" w:hAnsi="Helvetica" w:cstheme="minorHAnsi"/>
@@ -379,8 +379,8 @@
           <w:t xml:space="preserve"> </w:t>
         </w:r>
       </w:ins>
-      <w:ins w:id="25" w:author="DASKALOVA Gergana Nikolaeva" w:date="2019-12-16T12:59:00Z">
-        <w:del w:id="26" w:author="SCHNEIDEREIT Shawn" w:date="2020-01-12T13:21:00Z">
+      <w:ins w:id="24" w:author="DASKALOVA Gergana Nikolaeva" w:date="2019-12-16T12:59:00Z">
+        <w:del w:id="25" w:author="SCHNEIDEREIT Shawn" w:date="2020-01-12T13:21:00Z">
           <w:r>
             <w:rPr>
               <w:rFonts w:ascii="Helvetica" w:hAnsi="Helvetica" w:cstheme="minorHAnsi"/>
@@ -390,19 +390,19 @@
           </w:r>
         </w:del>
       </w:ins>
-      <w:commentRangeEnd w:id="19"/>
-      <w:ins w:id="27" w:author="DASKALOVA Gergana Nikolaeva" w:date="2019-12-16T13:00:00Z">
-        <w:del w:id="28" w:author="SCHNEIDEREIT Shawn" w:date="2020-01-12T13:21:00Z">
+      <w:commentRangeEnd w:id="18"/>
+      <w:ins w:id="26" w:author="DASKALOVA Gergana Nikolaeva" w:date="2019-12-16T13:00:00Z">
+        <w:del w:id="27" w:author="SCHNEIDEREIT Shawn" w:date="2020-01-12T13:21:00Z">
           <w:r>
             <w:rPr>
               <w:rStyle w:val="CommentReference"/>
             </w:rPr>
-            <w:commentReference w:id="19"/>
+            <w:commentReference w:id="18"/>
           </w:r>
         </w:del>
       </w:ins>
-      <w:ins w:id="29" w:author="DASKALOVA Gergana Nikolaeva" w:date="2019-12-16T12:59:00Z">
-        <w:del w:id="30" w:author="SCHNEIDEREIT Shawn" w:date="2020-01-12T13:29:00Z">
+      <w:ins w:id="28" w:author="DASKALOVA Gergana Nikolaeva" w:date="2019-12-16T12:59:00Z">
+        <w:del w:id="29" w:author="SCHNEIDEREIT Shawn" w:date="2020-01-12T13:29:00Z">
           <w:r>
             <w:rPr>
               <w:rFonts w:ascii="Helvetica" w:hAnsi="Helvetica" w:cstheme="minorHAnsi"/>
@@ -412,7 +412,7 @@
           </w:r>
         </w:del>
       </w:ins>
-      <w:ins w:id="31" w:author="SCHNEIDEREIT Shawn" w:date="2020-01-12T13:29:00Z">
+      <w:ins w:id="30" w:author="SCHNEIDEREIT Shawn" w:date="2020-01-12T13:29:00Z">
         <w:r>
           <w:rPr>
             <w:rFonts w:ascii="Helvetica" w:hAnsi="Helvetica" w:cstheme="minorHAnsi"/>
@@ -421,7 +421,7 @@
           <w:t>i</w:t>
         </w:r>
       </w:ins>
-      <w:ins w:id="32" w:author="DASKALOVA Gergana Nikolaeva" w:date="2019-12-16T12:59:00Z">
+      <w:ins w:id="31" w:author="DASKALOVA Gergana Nikolaeva" w:date="2019-12-16T12:59:00Z">
         <w:r>
           <w:rPr>
             <w:rFonts w:ascii="Helvetica" w:hAnsi="Helvetica" w:cstheme="minorHAnsi"/>
@@ -429,7 +429,7 @@
           </w:rPr>
           <w:t xml:space="preserve">s </w:t>
         </w:r>
-        <w:commentRangeStart w:id="33"/>
+        <w:commentRangeStart w:id="32"/>
         <w:r>
           <w:rPr>
             <w:rFonts w:ascii="Helvetica" w:hAnsi="Helvetica" w:cstheme="minorHAnsi"/>
@@ -438,13 +438,43 @@
           <w:t>f</w:t>
         </w:r>
       </w:ins>
+      <w:del w:id="33" w:author="DASKALOVA Gergana Nikolaeva" w:date="2019-12-16T12:59:00Z">
+        <w:r>
+          <w:rPr>
+            <w:rFonts w:ascii="Helvetica" w:hAnsi="Helvetica" w:cstheme="minorHAnsi"/>
+            <w:lang w:val="en-GB"/>
+          </w:rPr>
+          <w:delText>F</w:delText>
+        </w:r>
+      </w:del>
+      <w:r>
+        <w:rPr>
+          <w:rFonts w:ascii="Helvetica" w:hAnsi="Helvetica" w:cstheme="minorHAnsi"/>
+          <w:lang w:val="en-GB"/>
+        </w:rPr>
+        <w:t>undamental</w:t>
+      </w:r>
+      <w:commentRangeEnd w:id="32"/>
+      <w:r>
+        <w:rPr>
+          <w:rStyle w:val="CommentReference"/>
+        </w:rPr>
+        <w:commentReference w:id="32"/>
+      </w:r>
+      <w:r>
+        <w:rPr>
+          <w:rFonts w:ascii="Helvetica" w:hAnsi="Helvetica" w:cstheme="minorHAnsi"/>
+          <w:lang w:val="en-GB"/>
+        </w:rPr>
+        <w:t xml:space="preserve"> to global ecological processes</w:t>
+      </w:r>
       <w:del w:id="34" w:author="DASKALOVA Gergana Nikolaeva" w:date="2019-12-16T12:59:00Z">
         <w:r>
           <w:rPr>
             <w:rFonts w:ascii="Helvetica" w:hAnsi="Helvetica" w:cstheme="minorHAnsi"/>
             <w:lang w:val="en-GB"/>
           </w:rPr>
-          <w:delText>F</w:delText>
+          <w:delText xml:space="preserve"> is the diversity and composition of plant communities</w:delText>
         </w:r>
       </w:del>
       <w:r>
@@ -452,70 +482,288 @@
           <w:rFonts w:ascii="Helvetica" w:hAnsi="Helvetica" w:cstheme="minorHAnsi"/>
           <w:lang w:val="en-GB"/>
         </w:rPr>
-        <w:t>undamental</w:t>
-      </w:r>
-      <w:commentRangeEnd w:id="33"/>
+        <w:t xml:space="preserve">. </w:t>
+      </w:r>
+      <w:commentRangeStart w:id="35"/>
+      <w:del w:id="36" w:author="SCHNEIDEREIT Shawn" w:date="2020-01-12T12:34:00Z">
+        <w:r>
+          <w:rPr>
+            <w:rFonts w:ascii="Helvetica" w:hAnsi="Helvetica" w:cstheme="minorHAnsi"/>
+            <w:lang w:val="en-GB"/>
+          </w:rPr>
+          <w:delText>They</w:delText>
+        </w:r>
+        <w:commentRangeEnd w:id="35"/>
+        <w:r>
+          <w:rPr>
+            <w:rStyle w:val="CommentReference"/>
+          </w:rPr>
+          <w:commentReference w:id="35"/>
+        </w:r>
+        <w:r>
+          <w:rPr>
+            <w:rFonts w:ascii="Helvetica" w:hAnsi="Helvetica" w:cstheme="minorHAnsi"/>
+            <w:lang w:val="en-GB"/>
+          </w:rPr>
+          <w:delText xml:space="preserve"> </w:delText>
+        </w:r>
+      </w:del>
+      <w:ins w:id="37" w:author="SCHNEIDEREIT Shawn" w:date="2020-01-12T12:34:00Z">
+        <w:r>
+          <w:rPr>
+            <w:rFonts w:ascii="Helvetica" w:hAnsi="Helvetica" w:cstheme="minorHAnsi"/>
+            <w:lang w:val="en-GB"/>
+          </w:rPr>
+          <w:t>Plants</w:t>
+        </w:r>
+        <w:r>
+          <w:rPr>
+            <w:rFonts w:ascii="Helvetica" w:hAnsi="Helvetica" w:cstheme="minorHAnsi"/>
+            <w:lang w:val="en-GB"/>
+          </w:rPr>
+          <w:t xml:space="preserve"> </w:t>
+        </w:r>
+      </w:ins>
+      <w:r>
+        <w:rPr>
+          <w:rFonts w:ascii="Helvetica" w:hAnsi="Helvetica" w:cstheme="minorHAnsi"/>
+          <w:lang w:val="en-GB"/>
+        </w:rPr>
+        <w:t xml:space="preserve">are critical to providing a multitude of functions, </w:t>
+      </w:r>
+      <w:r>
+        <w:rPr>
+          <w:rFonts w:ascii="Helvetica" w:hAnsi="Helvetica" w:cstheme="minorHAnsi"/>
+          <w:color w:val="000000" w:themeColor="text1"/>
+          <w:lang w:val="en-GB"/>
+        </w:rPr>
+        <w:t xml:space="preserve">such as </w:t>
+      </w:r>
+      <w:r>
+        <w:rPr>
+          <w:rFonts w:ascii="Helvetica" w:hAnsi="Helvetica" w:cstheme="minorHAnsi"/>
+          <w:lang w:val="en-GB"/>
+        </w:rPr>
+        <w:t>building the foundation of trophic food chains, supporting the existence</w:t>
+      </w:r>
+      <w:ins w:id="38" w:author="SCHNEIDEREIT Shawn" w:date="2020-01-12T12:35:00Z">
+        <w:r>
+          <w:rPr>
+            <w:rFonts w:ascii="Helvetica" w:hAnsi="Helvetica" w:cstheme="minorHAnsi"/>
+            <w:lang w:val="en-GB"/>
+          </w:rPr>
+          <w:t xml:space="preserve"> </w:t>
+        </w:r>
+      </w:ins>
+      <w:del w:id="39" w:author="SCHNEIDEREIT Shawn" w:date="2020-01-12T12:35:00Z">
+        <w:r>
+          <w:rPr>
+            <w:rFonts w:ascii="Helvetica" w:hAnsi="Helvetica" w:cstheme="minorHAnsi"/>
+            <w:lang w:val="en-GB"/>
+          </w:rPr>
+          <w:delText xml:space="preserve"> </w:delText>
+        </w:r>
+      </w:del>
+      <w:r>
+        <w:rPr>
+          <w:rFonts w:ascii="Helvetica" w:hAnsi="Helvetica" w:cstheme="minorHAnsi"/>
+          <w:lang w:val="en-GB"/>
+        </w:rPr>
+        <w:t>of</w:t>
+      </w:r>
+      <w:del w:id="40" w:author="SCHNEIDEREIT Shawn" w:date="2020-01-12T12:35:00Z">
+        <w:r>
+          <w:rPr>
+            <w:rFonts w:ascii="Helvetica" w:hAnsi="Helvetica" w:cstheme="minorHAnsi"/>
+            <w:lang w:val="en-GB"/>
+          </w:rPr>
+          <w:delText xml:space="preserve"> </w:delText>
+        </w:r>
+        <w:commentRangeStart w:id="41"/>
+        <w:r>
+          <w:rPr>
+            <w:rFonts w:ascii="Helvetica" w:hAnsi="Helvetica" w:cstheme="minorHAnsi"/>
+            <w:lang w:val="en-GB"/>
+          </w:rPr>
+          <w:delText>all</w:delText>
+        </w:r>
+      </w:del>
+      <w:ins w:id="42" w:author="SCHNEIDEREIT Shawn" w:date="2020-01-12T12:35:00Z">
+        <w:r>
+          <w:rPr>
+            <w:rFonts w:ascii="Helvetica" w:hAnsi="Helvetica" w:cstheme="minorHAnsi"/>
+            <w:lang w:val="en-GB"/>
+          </w:rPr>
+          <w:t xml:space="preserve"> </w:t>
+        </w:r>
+      </w:ins>
+      <w:del w:id="43" w:author="SCHNEIDEREIT Shawn" w:date="2020-01-12T12:35:00Z">
+        <w:r>
+          <w:rPr>
+            <w:rFonts w:ascii="Helvetica" w:hAnsi="Helvetica" w:cstheme="minorHAnsi"/>
+            <w:lang w:val="en-GB"/>
+          </w:rPr>
+          <w:delText xml:space="preserve"> </w:delText>
+        </w:r>
+      </w:del>
+      <w:r>
+        <w:rPr>
+          <w:rFonts w:ascii="Helvetica" w:hAnsi="Helvetica" w:cstheme="minorHAnsi"/>
+          <w:lang w:val="en-GB"/>
+        </w:rPr>
+        <w:t>other organisms</w:t>
+      </w:r>
+      <w:commentRangeEnd w:id="41"/>
       <w:r>
         <w:rPr>
           <w:rStyle w:val="CommentReference"/>
         </w:rPr>
-        <w:commentReference w:id="33"/>
-      </w:r>
-      <w:r>
-        <w:rPr>
-          <w:rFonts w:ascii="Helvetica" w:hAnsi="Helvetica" w:cstheme="minorHAnsi"/>
-          <w:lang w:val="en-GB"/>
-        </w:rPr>
-        <w:t xml:space="preserve"> to global ecological processes</w:t>
-      </w:r>
-      <w:del w:id="35" w:author="DASKALOVA Gergana Nikolaeva" w:date="2019-12-16T12:59:00Z">
-        <w:r>
-          <w:rPr>
-            <w:rFonts w:ascii="Helvetica" w:hAnsi="Helvetica" w:cstheme="minorHAnsi"/>
-            <w:lang w:val="en-GB"/>
-          </w:rPr>
-          <w:delText xml:space="preserve"> is the diversity and composition of plant communities</w:delText>
+        <w:commentReference w:id="41"/>
+      </w:r>
+      <w:r>
+        <w:rPr>
+          <w:rFonts w:ascii="Helvetica" w:hAnsi="Helvetica" w:cstheme="minorHAnsi"/>
+          <w:lang w:val="en-GB"/>
+        </w:rPr>
+        <w:t xml:space="preserve">, as well providing </w:t>
+      </w:r>
+      <w:del w:id="44" w:author="SCHNEIDEREIT Shawn" w:date="2020-01-12T12:36:00Z">
+        <w:r>
+          <w:rPr>
+            <w:rFonts w:ascii="Helvetica" w:hAnsi="Helvetica" w:cstheme="minorHAnsi"/>
+            <w:lang w:val="en-GB"/>
+          </w:rPr>
+          <w:delText xml:space="preserve">fundamental </w:delText>
         </w:r>
       </w:del>
-      <w:r>
-        <w:rPr>
-          <w:rFonts w:ascii="Helvetica" w:hAnsi="Helvetica" w:cstheme="minorHAnsi"/>
-          <w:lang w:val="en-GB"/>
-        </w:rPr>
-        <w:t xml:space="preserve">. </w:t>
-      </w:r>
-      <w:commentRangeStart w:id="36"/>
-      <w:del w:id="37" w:author="SCHNEIDEREIT Shawn" w:date="2020-01-12T12:34:00Z">
-        <w:r>
-          <w:rPr>
-            <w:rFonts w:ascii="Helvetica" w:hAnsi="Helvetica" w:cstheme="minorHAnsi"/>
-            <w:lang w:val="en-GB"/>
-          </w:rPr>
-          <w:delText>They</w:delText>
-        </w:r>
-        <w:commentRangeEnd w:id="36"/>
-        <w:r>
-          <w:rPr>
-            <w:rStyle w:val="CommentReference"/>
-          </w:rPr>
-          <w:commentReference w:id="36"/>
-        </w:r>
-        <w:r>
-          <w:rPr>
-            <w:rFonts w:ascii="Helvetica" w:hAnsi="Helvetica" w:cstheme="minorHAnsi"/>
+      <w:ins w:id="45" w:author="SCHNEIDEREIT Shawn" w:date="2020-01-12T12:36:00Z">
+        <w:r>
+          <w:rPr>
+            <w:rFonts w:ascii="Helvetica" w:hAnsi="Helvetica" w:cstheme="minorHAnsi"/>
+            <w:lang w:val="en-GB"/>
+          </w:rPr>
+          <w:t>essential</w:t>
+        </w:r>
+        <w:r>
+          <w:rPr>
+            <w:rFonts w:ascii="Helvetica" w:hAnsi="Helvetica" w:cstheme="minorHAnsi"/>
+            <w:lang w:val="en-GB"/>
+          </w:rPr>
+          <w:t xml:space="preserve"> </w:t>
+        </w:r>
+      </w:ins>
+      <w:r>
+        <w:rPr>
+          <w:rFonts w:ascii="Helvetica" w:hAnsi="Helvetica" w:cstheme="minorHAnsi"/>
+          <w:lang w:val="en-GB"/>
+        </w:rPr>
+        <w:t>ecosystem services</w:t>
+      </w:r>
+      <w:del w:id="46" w:author="SCHNEIDEREIT Shawn" w:date="2020-01-12T12:36:00Z">
+        <w:r>
+          <w:rPr>
+            <w:rFonts w:ascii="Helvetica" w:hAnsi="Helvetica" w:cstheme="minorHAnsi"/>
+            <w:lang w:val="en-GB"/>
+          </w:rPr>
+          <w:delText>,</w:delText>
+        </w:r>
+      </w:del>
+      <w:r>
+        <w:rPr>
+          <w:rFonts w:ascii="Helvetica" w:hAnsi="Helvetica" w:cstheme="minorHAnsi"/>
+          <w:lang w:val="en-GB"/>
+        </w:rPr>
+        <w:t xml:space="preserve"> </w:t>
+      </w:r>
+      <w:del w:id="47" w:author="SCHNEIDEREIT Shawn" w:date="2020-01-12T12:36:00Z">
+        <w:r>
+          <w:rPr>
+            <w:rFonts w:ascii="Helvetica" w:hAnsi="Helvetica" w:cstheme="minorHAnsi"/>
+            <w:color w:val="000000" w:themeColor="text1"/>
+            <w:lang w:val="en-GB"/>
+          </w:rPr>
+          <w:delText>including</w:delText>
+        </w:r>
+        <w:r>
+          <w:rPr>
+            <w:rFonts w:ascii="Helvetica" w:hAnsi="Helvetica" w:cstheme="minorHAnsi"/>
+            <w:color w:val="FF0000"/>
             <w:lang w:val="en-GB"/>
           </w:rPr>
           <w:delText xml:space="preserve"> </w:delText>
         </w:r>
+        <w:r>
+          <w:rPr>
+            <w:rFonts w:ascii="Helvetica" w:hAnsi="Helvetica" w:cstheme="minorHAnsi"/>
+            <w:lang w:val="en-GB"/>
+          </w:rPr>
+          <w:delText xml:space="preserve">maintaining fresh water supplies </w:delText>
+        </w:r>
       </w:del>
-      <w:ins w:id="38" w:author="SCHNEIDEREIT Shawn" w:date="2020-01-12T12:34:00Z">
-        <w:r>
-          <w:rPr>
-            <w:rFonts w:ascii="Helvetica" w:hAnsi="Helvetica" w:cstheme="minorHAnsi"/>
-            <w:lang w:val="en-GB"/>
-          </w:rPr>
-          <w:t>Plants</w:t>
-        </w:r>
+      <w:r>
+        <w:rPr>
+          <w:rFonts w:ascii="Helvetica" w:hAnsi="Helvetica" w:cstheme="minorHAnsi"/>
+          <w:lang w:val="en-GB"/>
+        </w:rPr>
+        <w:fldChar w:fldCharType="begin"/>
+      </w:r>
+      <w:ins w:id="48" w:author="SCHNEIDEREIT Shawn" w:date="2020-01-22T16:39:00Z">
+        <w:r>
+          <w:rPr>
+            <w:rFonts w:ascii="Helvetica" w:hAnsi="Helvetica" w:cstheme="minorHAnsi"/>
+            <w:lang w:val="en-GB"/>
+          </w:rPr>
+          <w:instrText xml:space="preserve"> ADDIN ZOTERO_ITEM CSL_CITATION {"citationID":"VKanUwEF","properties":{"formattedCitation":"(Cavender-Bares et al., 2017)","plainCitation":"(Cavender-Bares et al., 2017)","noteIndex":0},"citationItems":[{"id":"BuTMxvh3/nvuAIG69","uris":["http://zotero.org/users/local/8RirLiuI/items/7MLSJHKG"],"uri":["http://zotero.org/users/local/8RirLiuI/items/7MLSJHKG"],"itemData":{"id":448,"type":"article-journal","container-title":"American Journal of Botany","DOI":"10.3732/ajb.1700061","ISSN":"0002-9122, 1537-2197","issue":"7","journalAbbreviation":"Am. J. Bot.","language":"en","page":"966-969","source":"DOI.org (Crossref)","title":"Harnessing plant spectra to integrate the biodiversity sciences across biological and spatial scales","volume":"104","author":[{"family":"Cavender-Bares","given":"Jeannine"},{"family":"Gamon","given":"John A."},{"family":"Hobbie","given":"Sarah E."},{"family":"Madritch","given":"Michael D."},{"family":"Meireles","given":"José Eduardo"},{"family":"Schweiger","given":"Anna K."},{"family":"Townsend","given":"Philip A."}],"issued":{"date-parts":[["2017",7]]}}}],"schema":"https://github.com/citation-style-language/schema/raw/master/csl-citation.json"} </w:instrText>
+        </w:r>
+      </w:ins>
+      <w:del w:id="49" w:author="SCHNEIDEREIT Shawn" w:date="2020-01-12T14:33:00Z">
+        <w:r>
+          <w:rPr>
+            <w:rFonts w:ascii="Helvetica" w:hAnsi="Helvetica" w:cstheme="minorHAnsi"/>
+            <w:lang w:val="en-GB"/>
+          </w:rPr>
+          <w:delInstrText xml:space="preserve"> ADDIN ZOTERO_ITEM CSL_CITATION {"citationID":"VKanUwEF","properties":{"formattedCitation":"(Cavender-Bares et al., 2017)","plainCitation":"(Cavender-Bares et al., 2017)","noteIndex":0},"citationItems":[{"id":448,"uris":["http://zotero.org/users/local/8RirLiuI/items/7MLSJHKG"],"uri":["http://zotero.org/users/local/8RirLiuI/items/7MLSJHKG"],"itemData":{"id":448,"type":"article-journal","title":"Harnessing plant spectra to integrate the biodiversity sciences across biological and spatial scales","container-title":"American Journal of Botany","page":"966-969","volume":"104","issue":"7","source":"DOI.org (Crossref)","DOI":"10.3732/ajb.1700061","ISSN":"0002-9122, 1537-2197","journalAbbreviation":"Am. J. Bot.","language":"en","author":[{"family":"Cavender-Bares","given":"Jeannine"},{"family":"Gamon","given":"John A."},{"family":"Hobbie","given":"Sarah E."},{"family":"Madritch","given":"Michael D."},{"family":"Meireles","given":"José Eduardo"},{"family":"Schweiger","given":"Anna K."},{"family":"Townsend","given":"Philip A."}],"issued":{"date-parts":[["2017",7]]}}}],"schema":"https://github.com/citation-style-language/schema/raw/master/csl-citation.json"} </w:delInstrText>
+        </w:r>
+      </w:del>
+      <w:r>
+        <w:rPr>
+          <w:rFonts w:ascii="Helvetica" w:hAnsi="Helvetica" w:cstheme="minorHAnsi"/>
+          <w:lang w:val="en-GB"/>
+        </w:rPr>
+        <w:fldChar w:fldCharType="separate"/>
+      </w:r>
+      <w:r>
+        <w:rPr>
+          <w:rFonts w:ascii="Helvetica" w:hAnsi="Helvetica" w:cstheme="minorHAnsi"/>
+          <w:noProof/>
+          <w:lang w:val="en-GB"/>
+        </w:rPr>
+        <w:t>(Cavender-Bares et al., 2017)</w:t>
+      </w:r>
+      <w:r>
+        <w:rPr>
+          <w:rFonts w:ascii="Helvetica" w:hAnsi="Helvetica" w:cstheme="minorHAnsi"/>
+          <w:lang w:val="en-GB"/>
+        </w:rPr>
+        <w:fldChar w:fldCharType="end"/>
+      </w:r>
+      <w:r>
+        <w:rPr>
+          <w:rFonts w:ascii="Helvetica" w:hAnsi="Helvetica" w:cstheme="minorHAnsi"/>
+          <w:lang w:val="en-GB"/>
+        </w:rPr>
+        <w:t>.</w:t>
+      </w:r>
+      <w:ins w:id="50" w:author="SCHNEIDEREIT Shawn" w:date="2020-01-12T13:28:00Z">
+        <w:r>
+          <w:rPr>
+            <w:rFonts w:ascii="Helvetica" w:hAnsi="Helvetica" w:cstheme="minorHAnsi"/>
+            <w:lang w:val="en-GB"/>
+          </w:rPr>
+          <w:t xml:space="preserve"> The efficient assessment of</w:t>
+        </w:r>
+      </w:ins>
+      <w:ins w:id="51" w:author="SCHNEIDEREIT Shawn" w:date="2020-01-12T13:32:00Z">
         <w:r>
           <w:rPr>
             <w:rFonts w:ascii="Helvetica" w:hAnsi="Helvetica" w:cstheme="minorHAnsi"/>
@@ -524,29 +772,66 @@
           <w:t xml:space="preserve"> </w:t>
         </w:r>
       </w:ins>
-      <w:r>
-        <w:rPr>
-          <w:rFonts w:ascii="Helvetica" w:hAnsi="Helvetica" w:cstheme="minorHAnsi"/>
-          <w:lang w:val="en-GB"/>
-        </w:rPr>
-        <w:t xml:space="preserve">are critical to providing a multitude of functions, </w:t>
-      </w:r>
-      <w:r>
-        <w:rPr>
-          <w:rFonts w:ascii="Helvetica" w:hAnsi="Helvetica" w:cstheme="minorHAnsi"/>
-          <w:color w:val="000000" w:themeColor="text1"/>
-          <w:lang w:val="en-GB"/>
-        </w:rPr>
-        <w:t xml:space="preserve">such as </w:t>
-      </w:r>
-      <w:r>
-        <w:rPr>
-          <w:rFonts w:ascii="Helvetica" w:hAnsi="Helvetica" w:cstheme="minorHAnsi"/>
-          <w:lang w:val="en-GB"/>
-        </w:rPr>
-        <w:t>building the foundation of trophic food chains, supporting the existence</w:t>
-      </w:r>
-      <w:ins w:id="39" w:author="SCHNEIDEREIT Shawn" w:date="2020-01-12T12:35:00Z">
+      <w:ins w:id="52" w:author="SCHNEIDEREIT Shawn" w:date="2020-01-12T13:34:00Z">
+        <w:r>
+          <w:rPr>
+            <w:rFonts w:ascii="Helvetica" w:hAnsi="Helvetica" w:cstheme="minorHAnsi"/>
+            <w:lang w:val="en-GB"/>
+          </w:rPr>
+          <w:t>plant communities</w:t>
+        </w:r>
+      </w:ins>
+      <w:ins w:id="53" w:author="SCHNEIDEREIT Shawn" w:date="2020-01-12T13:32:00Z">
+        <w:r>
+          <w:rPr>
+            <w:rFonts w:ascii="Helvetica" w:hAnsi="Helvetica" w:cstheme="minorHAnsi"/>
+            <w:lang w:val="en-GB"/>
+          </w:rPr>
+          <w:t xml:space="preserve"> composition and richness </w:t>
+        </w:r>
+      </w:ins>
+      <w:ins w:id="54" w:author="SCHNEIDEREIT Shawn" w:date="2020-01-12T13:33:00Z">
+        <w:r>
+          <w:rPr>
+            <w:rFonts w:ascii="Helvetica" w:hAnsi="Helvetica" w:cstheme="minorHAnsi"/>
+            <w:lang w:val="en-GB"/>
+          </w:rPr>
+          <w:t>of is of global importance</w:t>
+        </w:r>
+      </w:ins>
+      <w:ins w:id="55" w:author="SCHNEIDEREIT Shawn" w:date="2020-01-12T13:34:00Z">
+        <w:r>
+          <w:rPr>
+            <w:rFonts w:ascii="Helvetica" w:hAnsi="Helvetica" w:cstheme="minorHAnsi"/>
+            <w:lang w:val="en-GB"/>
+          </w:rPr>
+          <w:t>,</w:t>
+        </w:r>
+      </w:ins>
+      <w:ins w:id="56" w:author="SCHNEIDEREIT Shawn" w:date="2020-01-12T13:33:00Z">
+        <w:r>
+          <w:rPr>
+            <w:rFonts w:ascii="Helvetica" w:hAnsi="Helvetica" w:cstheme="minorHAnsi"/>
+            <w:lang w:val="en-GB"/>
+          </w:rPr>
+          <w:t xml:space="preserve"> as currently </w:t>
+        </w:r>
+      </w:ins>
+      <w:ins w:id="57" w:author="SCHNEIDEREIT Shawn" w:date="2020-01-12T13:34:00Z">
+        <w:r>
+          <w:rPr>
+            <w:rFonts w:ascii="Helvetica" w:hAnsi="Helvetica" w:cstheme="minorHAnsi"/>
+            <w:lang w:val="en-GB"/>
+          </w:rPr>
+          <w:t>o</w:t>
+        </w:r>
+        <w:r>
+          <w:rPr>
+            <w:rFonts w:ascii="Helvetica" w:hAnsi="Helvetica" w:cstheme="minorHAnsi"/>
+            <w:lang w:val="en-GB"/>
+          </w:rPr>
+          <w:t>ne in five plant species is currently categorized as threatened by extinction</w:t>
+        </w:r>
         <w:r>
           <w:rPr>
             <w:rFonts w:ascii="Helvetica" w:hAnsi="Helvetica" w:cstheme="minorHAnsi"/>
@@ -554,337 +839,61 @@
           </w:rPr>
           <w:t xml:space="preserve"> </w:t>
         </w:r>
-      </w:ins>
-      <w:del w:id="40" w:author="SCHNEIDEREIT Shawn" w:date="2020-01-12T12:35:00Z">
-        <w:r>
-          <w:rPr>
-            <w:rFonts w:ascii="Helvetica" w:hAnsi="Helvetica" w:cstheme="minorHAnsi"/>
-            <w:lang w:val="en-GB"/>
-          </w:rPr>
-          <w:delText xml:space="preserve"> </w:delText>
-        </w:r>
-      </w:del>
-      <w:r>
-        <w:rPr>
-          <w:rFonts w:ascii="Helvetica" w:hAnsi="Helvetica" w:cstheme="minorHAnsi"/>
-          <w:lang w:val="en-GB"/>
-        </w:rPr>
-        <w:t>of</w:t>
-      </w:r>
-      <w:del w:id="41" w:author="SCHNEIDEREIT Shawn" w:date="2020-01-12T12:35:00Z">
-        <w:r>
-          <w:rPr>
-            <w:rFonts w:ascii="Helvetica" w:hAnsi="Helvetica" w:cstheme="minorHAnsi"/>
-            <w:lang w:val="en-GB"/>
-          </w:rPr>
-          <w:delText xml:space="preserve"> </w:delText>
-        </w:r>
-        <w:commentRangeStart w:id="42"/>
-        <w:r>
-          <w:rPr>
-            <w:rFonts w:ascii="Helvetica" w:hAnsi="Helvetica" w:cstheme="minorHAnsi"/>
-            <w:lang w:val="en-GB"/>
-          </w:rPr>
-          <w:delText>all</w:delText>
-        </w:r>
-      </w:del>
-      <w:ins w:id="43" w:author="SCHNEIDEREIT Shawn" w:date="2020-01-12T12:35:00Z">
+        <w:r>
+          <w:rPr>
+            <w:rFonts w:ascii="Helvetica" w:hAnsi="Helvetica" w:cstheme="minorHAnsi"/>
+            <w:lang w:val="en-GB"/>
+          </w:rPr>
+          <w:fldChar w:fldCharType="begin"/>
+        </w:r>
+      </w:ins>
+      <w:ins w:id="58" w:author="SCHNEIDEREIT Shawn" w:date="2020-01-12T14:33:00Z">
+        <w:r>
+          <w:rPr>
+            <w:rFonts w:ascii="Helvetica" w:hAnsi="Helvetica" w:cstheme="minorHAnsi"/>
+            <w:lang w:val="en-GB"/>
+          </w:rPr>
+          <w:instrText xml:space="preserve"> ADDIN ZOTERO_ITEM CSL_CITATION {"citationID":"15md5Cyb","properties":{"formattedCitation":"(Royal Botanic Gardens, 2016)","plainCitation":"(Royal Botanic Gardens, 2016)","noteIndex":0},"citationItems":[{"id":454,"uris":["http://zotero.org/users/local/8RirLiuI/items/YR3HRE8N"],"uri":["http://zotero.org/users/local/8RirLiuI/items/YR3HRE8N"],"itemData":{"id":454,"type":"book","ISBN":"978-1-84246-628-5","language":"English","note":"OCLC: 987910032","source":"Open WorldCat","title":"State of the world's plants, 2016","author":[{"family":"Royal Botanic Gardens","given":"Kew"}],"issued":{"date-parts":[["2016"]]}}}],"schema":"https://github.com/citation-style-language/schema/raw/master/csl-citation.json"} </w:instrText>
+        </w:r>
+      </w:ins>
+      <w:ins w:id="59" w:author="SCHNEIDEREIT Shawn" w:date="2020-01-12T13:34:00Z">
+        <w:r>
+          <w:rPr>
+            <w:rFonts w:ascii="Helvetica" w:hAnsi="Helvetica" w:cstheme="minorHAnsi"/>
+            <w:lang w:val="en-GB"/>
+          </w:rPr>
+          <w:fldChar w:fldCharType="separate"/>
+        </w:r>
+        <w:r>
+          <w:rPr>
+            <w:rFonts w:ascii="Helvetica" w:hAnsi="Helvetica" w:cstheme="minorHAnsi"/>
+            <w:noProof/>
+            <w:lang w:val="en-GB"/>
+          </w:rPr>
+          <w:t>(Royal Botanic Gardens, 2016)</w:t>
+        </w:r>
+        <w:r>
+          <w:rPr>
+            <w:rFonts w:ascii="Helvetica" w:hAnsi="Helvetica" w:cstheme="minorHAnsi"/>
+            <w:lang w:val="en-GB"/>
+          </w:rPr>
+          <w:fldChar w:fldCharType="end"/>
+        </w:r>
+        <w:r>
+          <w:rPr>
+            <w:rFonts w:ascii="Helvetica" w:hAnsi="Helvetica" w:cstheme="minorHAnsi"/>
+            <w:lang w:val="en-GB"/>
+          </w:rPr>
+          <w:t>.</w:t>
+        </w:r>
+      </w:ins>
+      <w:ins w:id="60" w:author="SCHNEIDEREIT Shawn" w:date="2020-01-20T13:03:00Z">
         <w:r>
           <w:rPr>
             <w:rFonts w:ascii="Helvetica" w:hAnsi="Helvetica" w:cstheme="minorHAnsi"/>
             <w:lang w:val="en-GB"/>
           </w:rPr>
           <w:t xml:space="preserve"> </w:t>
-        </w:r>
-      </w:ins>
-      <w:del w:id="44" w:author="SCHNEIDEREIT Shawn" w:date="2020-01-12T12:35:00Z">
-        <w:r>
-          <w:rPr>
-            <w:rFonts w:ascii="Helvetica" w:hAnsi="Helvetica" w:cstheme="minorHAnsi"/>
-            <w:lang w:val="en-GB"/>
-          </w:rPr>
-          <w:delText xml:space="preserve"> </w:delText>
-        </w:r>
-      </w:del>
-      <w:r>
-        <w:rPr>
-          <w:rFonts w:ascii="Helvetica" w:hAnsi="Helvetica" w:cstheme="minorHAnsi"/>
-          <w:lang w:val="en-GB"/>
-        </w:rPr>
-        <w:t>other organisms</w:t>
-      </w:r>
-      <w:commentRangeEnd w:id="42"/>
-      <w:r>
-        <w:rPr>
-          <w:rStyle w:val="CommentReference"/>
-        </w:rPr>
-        <w:commentReference w:id="42"/>
-      </w:r>
-      <w:r>
-        <w:rPr>
-          <w:rFonts w:ascii="Helvetica" w:hAnsi="Helvetica" w:cstheme="minorHAnsi"/>
-          <w:lang w:val="en-GB"/>
-        </w:rPr>
-        <w:t xml:space="preserve">, as well providing </w:t>
-      </w:r>
-      <w:del w:id="45" w:author="SCHNEIDEREIT Shawn" w:date="2020-01-12T12:36:00Z">
-        <w:r>
-          <w:rPr>
-            <w:rFonts w:ascii="Helvetica" w:hAnsi="Helvetica" w:cstheme="minorHAnsi"/>
-            <w:lang w:val="en-GB"/>
-          </w:rPr>
-          <w:delText xml:space="preserve">fundamental </w:delText>
-        </w:r>
-      </w:del>
-      <w:ins w:id="46" w:author="SCHNEIDEREIT Shawn" w:date="2020-01-12T12:36:00Z">
-        <w:r>
-          <w:rPr>
-            <w:rFonts w:ascii="Helvetica" w:hAnsi="Helvetica" w:cstheme="minorHAnsi"/>
-            <w:lang w:val="en-GB"/>
-          </w:rPr>
-          <w:t>essential</w:t>
-        </w:r>
-        <w:r>
-          <w:rPr>
-            <w:rFonts w:ascii="Helvetica" w:hAnsi="Helvetica" w:cstheme="minorHAnsi"/>
-            <w:lang w:val="en-GB"/>
-          </w:rPr>
-          <w:t xml:space="preserve"> </w:t>
-        </w:r>
-      </w:ins>
-      <w:r>
-        <w:rPr>
-          <w:rFonts w:ascii="Helvetica" w:hAnsi="Helvetica" w:cstheme="minorHAnsi"/>
-          <w:lang w:val="en-GB"/>
-        </w:rPr>
-        <w:t>ecosystem services</w:t>
-      </w:r>
-      <w:del w:id="47" w:author="SCHNEIDEREIT Shawn" w:date="2020-01-12T12:36:00Z">
-        <w:r>
-          <w:rPr>
-            <w:rFonts w:ascii="Helvetica" w:hAnsi="Helvetica" w:cstheme="minorHAnsi"/>
-            <w:lang w:val="en-GB"/>
-          </w:rPr>
-          <w:delText>,</w:delText>
-        </w:r>
-      </w:del>
-      <w:r>
-        <w:rPr>
-          <w:rFonts w:ascii="Helvetica" w:hAnsi="Helvetica" w:cstheme="minorHAnsi"/>
-          <w:lang w:val="en-GB"/>
-        </w:rPr>
-        <w:t xml:space="preserve"> </w:t>
-      </w:r>
-      <w:del w:id="48" w:author="SCHNEIDEREIT Shawn" w:date="2020-01-12T12:36:00Z">
-        <w:r>
-          <w:rPr>
-            <w:rFonts w:ascii="Helvetica" w:hAnsi="Helvetica" w:cstheme="minorHAnsi"/>
-            <w:color w:val="000000" w:themeColor="text1"/>
-            <w:lang w:val="en-GB"/>
-          </w:rPr>
-          <w:delText>including</w:delText>
-        </w:r>
-        <w:r>
-          <w:rPr>
-            <w:rFonts w:ascii="Helvetica" w:hAnsi="Helvetica" w:cstheme="minorHAnsi"/>
-            <w:color w:val="FF0000"/>
-            <w:lang w:val="en-GB"/>
-          </w:rPr>
-          <w:delText xml:space="preserve"> </w:delText>
-        </w:r>
-        <w:r>
-          <w:rPr>
-            <w:rFonts w:ascii="Helvetica" w:hAnsi="Helvetica" w:cstheme="minorHAnsi"/>
-            <w:lang w:val="en-GB"/>
-          </w:rPr>
-          <w:delText xml:space="preserve">maintaining fresh water supplies </w:delText>
-        </w:r>
-      </w:del>
-      <w:r>
-        <w:rPr>
-          <w:rFonts w:ascii="Helvetica" w:hAnsi="Helvetica" w:cstheme="minorHAnsi"/>
-          <w:lang w:val="en-GB"/>
-        </w:rPr>
-        <w:fldChar w:fldCharType="begin"/>
-      </w:r>
-      <w:ins w:id="49" w:author="SCHNEIDEREIT Shawn" w:date="2020-01-12T14:33:00Z">
-        <w:r>
-          <w:rPr>
-            <w:rFonts w:ascii="Helvetica" w:hAnsi="Helvetica" w:cstheme="minorHAnsi"/>
-            <w:lang w:val="en-GB"/>
-          </w:rPr>
-          <w:instrText xml:space="preserve"> ADDIN ZOTERO_ITEM CSL_CITATION {"citationID":"VKanUwEF","properties":{"formattedCitation":"(Cavender-Bares et al., 2017)","plainCitation":"(Cavender-Bares et al., 2017)","noteIndex":0},"citationItems":[{"id":448,"uris":["http://zotero.org/users/local/8RirLiuI/items/7MLSJHKG"],"uri":["http://zotero.org/users/local/8RirLiuI/items/7MLSJHKG"],"itemData":{"id":448,"type":"article-journal","container-title":"American Journal of Botany","DOI":"10.3732/ajb.1700061","ISSN":"0002-9122, 1537-2197","issue":"7","journalAbbreviation":"Am. J. Bot.","language":"en","page":"966-969","source":"DOI.org (Crossref)","title":"Harnessing plant spectra to integrate the biodiversity sciences across biological and spatial scales","volume":"104","author":[{"family":"Cavender-Bares","given":"Jeannine"},{"family":"Gamon","given":"John A."},{"family":"Hobbie","given":"Sarah E."},{"family":"Madritch","given":"Michael D."},{"family":"Meireles","given":"José Eduardo"},{"family":"Schweiger","given":"Anna K."},{"family":"Townsend","given":"Philip A."}],"issued":{"date-parts":[["2017",7]]}}}],"schema":"https://github.com/citation-style-language/schema/raw/master/csl-citation.json"} </w:instrText>
-        </w:r>
-      </w:ins>
-      <w:del w:id="50" w:author="SCHNEIDEREIT Shawn" w:date="2020-01-12T14:33:00Z">
-        <w:r>
-          <w:rPr>
-            <w:rFonts w:ascii="Helvetica" w:hAnsi="Helvetica" w:cstheme="minorHAnsi"/>
-            <w:lang w:val="en-GB"/>
-          </w:rPr>
-          <w:delInstrText xml:space="preserve"> ADDIN ZOTERO_ITEM CSL_CITATION {"citationID":"VKanUwEF","properties":{"formattedCitation":"(Cavender-Bares et al., 2017)","plainCitation":"(Cavender-Bares et al., 2017)","noteIndex":0},"citationItems":[{"id":448,"uris":["http://zotero.org/users/local/8RirLiuI/items/7MLSJHKG"],"uri":["http://zotero.org/users/local/8RirLiuI/items/7MLSJHKG"],"itemData":{"id":448,"type":"article-journal","title":"Harnessing plant spectra to integrate the biodiversity sciences across biological and spatial scales","container-title":"American Journal of Botany","page":"966-969","volume":"104","issue":"7","source":"DOI.org (Crossref)","DOI":"10.3732/ajb.1700061","ISSN":"0002-9122, 1537-2197","journalAbbreviation":"Am. J. Bot.","language":"en","author":[{"family":"Cavender-Bares","given":"Jeannine"},{"family":"Gamon","given":"John A."},{"family":"Hobbie","given":"Sarah E."},{"family":"Madritch","given":"Michael D."},{"family":"Meireles","given":"José Eduardo"},{"family":"Schweiger","given":"Anna K."},{"family":"Townsend","given":"Philip A."}],"issued":{"date-parts":[["2017",7]]}}}],"schema":"https://github.com/citation-style-language/schema/raw/master/csl-citation.json"} </w:delInstrText>
-        </w:r>
-      </w:del>
-      <w:r>
-        <w:rPr>
-          <w:rFonts w:ascii="Helvetica" w:hAnsi="Helvetica" w:cstheme="minorHAnsi"/>
-          <w:lang w:val="en-GB"/>
-        </w:rPr>
-        <w:fldChar w:fldCharType="separate"/>
-      </w:r>
-      <w:r>
-        <w:rPr>
-          <w:rFonts w:ascii="Helvetica" w:hAnsi="Helvetica" w:cstheme="minorHAnsi"/>
-          <w:noProof/>
-          <w:lang w:val="en-GB"/>
-        </w:rPr>
-        <w:t>(Cavender-Bares et al., 2017)</w:t>
-      </w:r>
-      <w:r>
-        <w:rPr>
-          <w:rFonts w:ascii="Helvetica" w:hAnsi="Helvetica" w:cstheme="minorHAnsi"/>
-          <w:lang w:val="en-GB"/>
-        </w:rPr>
-        <w:fldChar w:fldCharType="end"/>
-      </w:r>
-      <w:r>
-        <w:rPr>
-          <w:rFonts w:ascii="Helvetica" w:hAnsi="Helvetica" w:cstheme="minorHAnsi"/>
-          <w:lang w:val="en-GB"/>
-        </w:rPr>
-        <w:t>.</w:t>
-      </w:r>
-      <w:ins w:id="51" w:author="SCHNEIDEREIT Shawn" w:date="2020-01-12T13:28:00Z">
-        <w:r>
-          <w:rPr>
-            <w:rFonts w:ascii="Helvetica" w:hAnsi="Helvetica" w:cstheme="minorHAnsi"/>
-            <w:lang w:val="en-GB"/>
-          </w:rPr>
-          <w:t xml:space="preserve"> The efficient assessment of</w:t>
-        </w:r>
-      </w:ins>
-      <w:ins w:id="52" w:author="SCHNEIDEREIT Shawn" w:date="2020-01-12T13:32:00Z">
-        <w:r>
-          <w:rPr>
-            <w:rFonts w:ascii="Helvetica" w:hAnsi="Helvetica" w:cstheme="minorHAnsi"/>
-            <w:lang w:val="en-GB"/>
-          </w:rPr>
-          <w:t xml:space="preserve"> </w:t>
-        </w:r>
-      </w:ins>
-      <w:ins w:id="53" w:author="SCHNEIDEREIT Shawn" w:date="2020-01-12T13:34:00Z">
-        <w:r>
-          <w:rPr>
-            <w:rFonts w:ascii="Helvetica" w:hAnsi="Helvetica" w:cstheme="minorHAnsi"/>
-            <w:lang w:val="en-GB"/>
-          </w:rPr>
-          <w:t>plant communities</w:t>
-        </w:r>
-      </w:ins>
-      <w:ins w:id="54" w:author="SCHNEIDEREIT Shawn" w:date="2020-01-12T13:32:00Z">
-        <w:r>
-          <w:rPr>
-            <w:rFonts w:ascii="Helvetica" w:hAnsi="Helvetica" w:cstheme="minorHAnsi"/>
-            <w:lang w:val="en-GB"/>
-          </w:rPr>
-          <w:t xml:space="preserve"> composition and richness </w:t>
-        </w:r>
-      </w:ins>
-      <w:ins w:id="55" w:author="SCHNEIDEREIT Shawn" w:date="2020-01-12T13:33:00Z">
-        <w:r>
-          <w:rPr>
-            <w:rFonts w:ascii="Helvetica" w:hAnsi="Helvetica" w:cstheme="minorHAnsi"/>
-            <w:lang w:val="en-GB"/>
-          </w:rPr>
-          <w:t>of is of global importance</w:t>
-        </w:r>
-      </w:ins>
-      <w:ins w:id="56" w:author="SCHNEIDEREIT Shawn" w:date="2020-01-12T13:34:00Z">
-        <w:r>
-          <w:rPr>
-            <w:rFonts w:ascii="Helvetica" w:hAnsi="Helvetica" w:cstheme="minorHAnsi"/>
-            <w:lang w:val="en-GB"/>
-          </w:rPr>
-          <w:t>,</w:t>
-        </w:r>
-      </w:ins>
-      <w:ins w:id="57" w:author="SCHNEIDEREIT Shawn" w:date="2020-01-12T13:33:00Z">
-        <w:r>
-          <w:rPr>
-            <w:rFonts w:ascii="Helvetica" w:hAnsi="Helvetica" w:cstheme="minorHAnsi"/>
-            <w:lang w:val="en-GB"/>
-          </w:rPr>
-          <w:t xml:space="preserve"> as currently </w:t>
-        </w:r>
-      </w:ins>
-      <w:ins w:id="58" w:author="SCHNEIDEREIT Shawn" w:date="2020-01-12T13:34:00Z">
-        <w:r>
-          <w:rPr>
-            <w:rFonts w:ascii="Helvetica" w:hAnsi="Helvetica" w:cstheme="minorHAnsi"/>
-            <w:lang w:val="en-GB"/>
-          </w:rPr>
-          <w:t>o</w:t>
-        </w:r>
-        <w:r>
-          <w:rPr>
-            <w:rFonts w:ascii="Helvetica" w:hAnsi="Helvetica" w:cstheme="minorHAnsi"/>
-            <w:lang w:val="en-GB"/>
-          </w:rPr>
-          <w:t>ne in five plant species is currently categorized as threatened by extinction</w:t>
-        </w:r>
-        <w:r>
-          <w:rPr>
-            <w:rFonts w:ascii="Helvetica" w:hAnsi="Helvetica" w:cstheme="minorHAnsi"/>
-            <w:lang w:val="en-GB"/>
-          </w:rPr>
-          <w:t xml:space="preserve"> </w:t>
-        </w:r>
-        <w:r>
-          <w:rPr>
-            <w:rFonts w:ascii="Helvetica" w:hAnsi="Helvetica" w:cstheme="minorHAnsi"/>
-            <w:lang w:val="en-GB"/>
-          </w:rPr>
-          <w:fldChar w:fldCharType="begin"/>
-        </w:r>
-      </w:ins>
-      <w:ins w:id="59" w:author="SCHNEIDEREIT Shawn" w:date="2020-01-12T14:33:00Z">
-        <w:r>
-          <w:rPr>
-            <w:rFonts w:ascii="Helvetica" w:hAnsi="Helvetica" w:cstheme="minorHAnsi"/>
-            <w:lang w:val="en-GB"/>
-          </w:rPr>
-          <w:instrText xml:space="preserve"> ADDIN ZOTERO_ITEM CSL_CITATION {"citationID":"15md5Cyb","properties":{"formattedCitation":"(Royal Botanic Gardens, 2016)","plainCitation":"(Royal Botanic Gardens, 2016)","noteIndex":0},"citationItems":[{"id":454,"uris":["http://zotero.org/users/local/8RirLiuI/items/YR3HRE8N"],"uri":["http://zotero.org/users/local/8RirLiuI/items/YR3HRE8N"],"itemData":{"id":454,"type":"book","ISBN":"978-1-84246-628-5","language":"English","note":"OCLC: 987910032","source":"Open WorldCat","title":"State of the world's plants, 2016","author":[{"family":"Royal Botanic Gardens","given":"Kew"}],"issued":{"date-parts":[["2016"]]}}}],"schema":"https://github.com/citation-style-language/schema/raw/master/csl-citation.json"} </w:instrText>
-        </w:r>
-      </w:ins>
-      <w:ins w:id="60" w:author="SCHNEIDEREIT Shawn" w:date="2020-01-12T13:34:00Z">
-        <w:r>
-          <w:rPr>
-            <w:rFonts w:ascii="Helvetica" w:hAnsi="Helvetica" w:cstheme="minorHAnsi"/>
-            <w:lang w:val="en-GB"/>
-          </w:rPr>
-          <w:fldChar w:fldCharType="separate"/>
-        </w:r>
-        <w:r>
-          <w:rPr>
-            <w:rFonts w:ascii="Helvetica" w:hAnsi="Helvetica" w:cstheme="minorHAnsi"/>
-            <w:noProof/>
-            <w:lang w:val="en-GB"/>
-          </w:rPr>
-          <w:t>(Royal Botanic Gardens, 2016)</w:t>
-        </w:r>
-        <w:r>
-          <w:rPr>
-            <w:rFonts w:ascii="Helvetica" w:hAnsi="Helvetica" w:cstheme="minorHAnsi"/>
-            <w:lang w:val="en-GB"/>
-          </w:rPr>
-          <w:fldChar w:fldCharType="end"/>
-        </w:r>
-        <w:r>
-          <w:rPr>
-            <w:rFonts w:ascii="Helvetica" w:hAnsi="Helvetica" w:cstheme="minorHAnsi"/>
-            <w:lang w:val="en-GB"/>
-          </w:rPr>
-          <w:t>.</w:t>
         </w:r>
       </w:ins>
       <w:ins w:id="61" w:author="SCHNEIDEREIT Shawn" w:date="2020-01-12T14:04:00Z">
@@ -2126,13 +2135,13 @@
         </w:rPr>
         <w:fldChar w:fldCharType="begin"/>
       </w:r>
-      <w:ins w:id="160" w:author="SCHNEIDEREIT Shawn" w:date="2020-01-12T14:33:00Z">
-        <w:r>
-          <w:rPr>
-            <w:rFonts w:ascii="Helvetica" w:hAnsi="Helvetica" w:cstheme="minorHAnsi"/>
-            <w:lang w:val="en-GB"/>
-          </w:rPr>
-          <w:instrText xml:space="preserve"> ADDIN ZOTERO_ITEM CSL_CITATION {"citationID":"PEbczger","properties":{"formattedCitation":"(Wang and Gamon, 2019)","plainCitation":"(Wang and Gamon, 2019)","noteIndex":0},"citationItems":[{"id":455,"uris":["http://zotero.org/users/local/8RirLiuI/items/WSR4WYR9"],"uri":["http://zotero.org/users/local/8RirLiuI/items/WSR4WYR9"],"itemData":{"id":455,"type":"article-journal","container-title":"Remote Sensing of Environment","DOI":"10.1016/j.rse.2019.111218","ISSN":"00344257","journalAbbreviation":"Remote Sensing of Environment","language":"en","page":"111218","source":"DOI.org (Crossref)","title":"Remote sensing of terrestrial plant biodiversity","volume":"231","author":[{"family":"Wang","given":"Ran"},{"family":"Gamon","given":"John A."}],"issued":{"date-parts":[["2019",9]]}}}],"schema":"https://github.com/citation-style-language/schema/raw/master/csl-citation.json"} </w:instrText>
+      <w:ins w:id="160" w:author="SCHNEIDEREIT Shawn" w:date="2020-01-22T16:39:00Z">
+        <w:r>
+          <w:rPr>
+            <w:rFonts w:ascii="Helvetica" w:hAnsi="Helvetica" w:cstheme="minorHAnsi"/>
+            <w:lang w:val="en-GB"/>
+          </w:rPr>
+          <w:instrText xml:space="preserve"> ADDIN ZOTERO_ITEM CSL_CITATION {"citationID":"PEbczger","properties":{"formattedCitation":"(Wang and Gamon, 2019)","plainCitation":"(Wang and Gamon, 2019)","noteIndex":0},"citationItems":[{"id":"BuTMxvh3/pGiODKT1","uris":["http://zotero.org/users/local/8RirLiuI/items/WSR4WYR9"],"uri":["http://zotero.org/users/local/8RirLiuI/items/WSR4WYR9"],"itemData":{"id":455,"type":"article-journal","container-title":"Remote Sensing of Environment","DOI":"10.1016/j.rse.2019.111218","ISSN":"00344257","journalAbbreviation":"Remote Sensing of Environment","language":"en","page":"111218","source":"DOI.org (Crossref)","title":"Remote sensing of terrestrial plant biodiversity","volume":"231","author":[{"family":"Wang","given":"Ran"},{"family":"Gamon","given":"John A."}],"issued":{"date-parts":[["2019",9]]}}}],"schema":"https://github.com/citation-style-language/schema/raw/master/csl-citation.json"} </w:instrText>
         </w:r>
       </w:ins>
       <w:del w:id="161" w:author="SCHNEIDEREIT Shawn" w:date="2020-01-12T14:33:00Z">
@@ -2156,7 +2165,23 @@
           <w:rFonts w:ascii="Helvetica" w:hAnsi="Helvetica" w:cstheme="minorHAnsi"/>
           <w:lang w:val="en-GB"/>
         </w:rPr>
-        <w:t>(Wang and Gamon, 2019)</w:t>
+        <w:t xml:space="preserve">(Wang and </w:t>
+      </w:r>
+      <w:proofErr w:type="spellStart"/>
+      <w:r>
+        <w:rPr>
+          <w:rFonts w:ascii="Helvetica" w:hAnsi="Helvetica" w:cstheme="minorHAnsi"/>
+          <w:lang w:val="en-GB"/>
+        </w:rPr>
+        <w:t>Gamon</w:t>
+      </w:r>
+      <w:proofErr w:type="spellEnd"/>
+      <w:r>
+        <w:rPr>
+          <w:rFonts w:ascii="Helvetica" w:hAnsi="Helvetica" w:cstheme="minorHAnsi"/>
+          <w:lang w:val="en-GB"/>
+        </w:rPr>
+        <w:t>, 2019)</w:t>
       </w:r>
       <w:r>
         <w:rPr>
@@ -3319,7 +3344,7 @@
         </w:rPr>
         <w:fldChar w:fldCharType="begin"/>
       </w:r>
-      <w:ins w:id="213" w:author="SCHNEIDEREIT Shawn" w:date="2020-01-12T14:33:00Z">
+      <w:ins w:id="213" w:author="SCHNEIDEREIT Shawn" w:date="2020-01-22T16:39:00Z">
         <w:r>
           <w:rPr>
             <w:rFonts w:ascii="Helvetica" w:hAnsi="Helvetica" w:cstheme="minorHAnsi"/>
@@ -3327,7 +3352,7 @@
             <w:bdr w:val="none" w:sz="0" w:space="0" w:color="auto" w:frame="1"/>
             <w:lang w:val="en-GB"/>
           </w:rPr>
-          <w:instrText xml:space="preserve"> ADDIN ZOTERO_ITEM CSL_CITATION {"citationID":"3KoYxQeW","properties":{"formattedCitation":"(Gholizadeh et al., 2018)","plainCitation":"(Gholizadeh et al., 2018)","noteIndex":0},"citationItems":[{"id":453,"uris":["http://zotero.org/users/local/8RirLiuI/items/7Q8K297K"],"uri":["http://zotero.org/users/local/8RirLiuI/items/7Q8K297K"],"itemData":{"id":453,"type":"article-journal","container-title":"Remote Sensing of Environment","DOI":"10.1016/j.rse.2017.12.014","ISSN":"00344257","journalAbbreviation":"Remote Sensing of Environment","language":"en","page":"240-253","source":"DOI.org (Crossref)","title":"Remote sensing of biodiversity: Soil correction and data dimension reduction methods improve assessment of α-diversity (species richness) in prairie ecosystems","title-short":"Remote sensing of biodiversity","volume":"206","author":[{"family":"Gholizadeh","given":"Hamed"},{"family":"Gamon","given":"John A."},{"family":"Zygielbaum","given":"Arthur I."},{"family":"Wang","given":"Ran"},{"family":"Schweiger","given":"Anna K."},{"family":"Cavender-Bares","given":"Jeannine"}],"issued":{"date-parts":[["2018",3]]}}}],"schema":"https://github.com/citation-style-language/schema/raw/master/csl-citation.json"} </w:instrText>
+          <w:instrText xml:space="preserve"> ADDIN ZOTERO_ITEM CSL_CITATION {"citationID":"3KoYxQeW","properties":{"formattedCitation":"(Gholizadeh et al., 2018)","plainCitation":"(Gholizadeh et al., 2018)","noteIndex":0},"citationItems":[{"id":"BuTMxvh3/spnOHVVf","uris":["http://zotero.org/users/local/8RirLiuI/items/7Q8K297K"],"uri":["http://zotero.org/users/local/8RirLiuI/items/7Q8K297K"],"itemData":{"id":453,"type":"article-journal","container-title":"Remote Sensing of Environment","DOI":"10.1016/j.rse.2017.12.014","ISSN":"00344257","journalAbbreviation":"Remote Sensing of Environment","language":"en","page":"240-253","source":"DOI.org (Crossref)","title":"Remote sensing of biodiversity: Soil correction and data dimension reduction methods improve assessment of α-diversity (species richness) in prairie ecosystems","title-short":"Remote sensing of biodiversity","volume":"206","author":[{"family":"Gholizadeh","given":"Hamed"},{"family":"Gamon","given":"John A."},{"family":"Zygielbaum","given":"Arthur I."},{"family":"Wang","given":"Ran"},{"family":"Schweiger","given":"Anna K."},{"family":"Cavender-Bares","given":"Jeannine"}],"issued":{"date-parts":[["2018",3]]}}}],"schema":"https://github.com/citation-style-language/schema/raw/master/csl-citation.json"} </w:instrText>
         </w:r>
       </w:ins>
       <w:del w:id="214" w:author="SCHNEIDEREIT Shawn" w:date="2020-01-12T14:33:00Z">
@@ -3448,6 +3473,8 @@
           <w:lang w:val="en-GB" w:eastAsia="en-US"/>
         </w:rPr>
       </w:pPr>
+      <w:bookmarkStart w:id="216" w:name="_GoBack"/>
+      <w:bookmarkEnd w:id="216"/>
       <w:r>
         <w:rPr>
           <w:rFonts w:ascii="Helvetica" w:eastAsiaTheme="minorHAnsi" w:hAnsi="Helvetica" w:cstheme="minorHAnsi"/>
@@ -3455,7 +3482,7 @@
         </w:rPr>
         <w:t xml:space="preserve">This depends on </w:t>
       </w:r>
-      <w:commentRangeStart w:id="216"/>
+      <w:commentRangeStart w:id="217"/>
       <w:r>
         <w:rPr>
           <w:rFonts w:ascii="Helvetica" w:eastAsiaTheme="minorHAnsi" w:hAnsi="Helvetica" w:cstheme="minorHAnsi"/>
@@ -3463,12 +3490,12 @@
         </w:rPr>
         <w:t xml:space="preserve">the effect size </w:t>
       </w:r>
-      <w:commentRangeEnd w:id="216"/>
+      <w:commentRangeEnd w:id="217"/>
       <w:r>
         <w:rPr>
           <w:rStyle w:val="CommentReference"/>
         </w:rPr>
-        <w:commentReference w:id="216"/>
+        <w:commentReference w:id="217"/>
       </w:r>
       <w:r>
         <w:rPr>
@@ -3509,13 +3536,13 @@
         </w:rPr>
         <w:t>Can spectral diversity be scaled beyond individual vegetation communities? Can local or regional mappings be produced of e.g. richness? </w:t>
       </w:r>
-      <w:commentRangeStart w:id="217"/>
-      <w:commentRangeEnd w:id="217"/>
+      <w:commentRangeStart w:id="218"/>
+      <w:commentRangeEnd w:id="218"/>
       <w:r>
         <w:rPr>
           <w:rStyle w:val="CommentReference"/>
         </w:rPr>
-        <w:commentReference w:id="217"/>
+        <w:commentReference w:id="218"/>
       </w:r>
     </w:p>
     <w:p>
@@ -3601,7 +3628,7 @@
         <w:tab/>
         <w:t xml:space="preserve">The terms spectral diversity, spectral heterogeneity or spectral variability, synonymously refer to quantifying the </w:t>
       </w:r>
-      <w:commentRangeStart w:id="218"/>
+      <w:commentRangeStart w:id="219"/>
       <w:r>
         <w:rPr>
           <w:rFonts w:ascii="Helvetica" w:hAnsi="Helvetica" w:cstheme="minorHAnsi"/>
@@ -3609,12 +3636,12 @@
         </w:rPr>
         <w:t xml:space="preserve">spatial variation of spectral reflectance </w:t>
       </w:r>
-      <w:commentRangeEnd w:id="218"/>
+      <w:commentRangeEnd w:id="219"/>
       <w:r>
         <w:rPr>
           <w:rStyle w:val="CommentReference"/>
         </w:rPr>
-        <w:commentReference w:id="218"/>
+        <w:commentReference w:id="219"/>
       </w:r>
       <w:r>
         <w:rPr>
@@ -3623,16 +3650,16 @@
         </w:rPr>
         <w:fldChar w:fldCharType="begin"/>
       </w:r>
-      <w:ins w:id="219" w:author="SCHNEIDEREIT Shawn" w:date="2020-01-12T14:33:00Z">
-        <w:r>
-          <w:rPr>
-            <w:rFonts w:ascii="Helvetica" w:hAnsi="Helvetica" w:cstheme="minorHAnsi"/>
-            <w:lang w:val="en-GB"/>
-          </w:rPr>
-          <w:instrText xml:space="preserve"> ADDIN ZOTERO_ITEM CSL_CITATION {"citationID":"3nw0mmUn","properties":{"formattedCitation":"(Wang and Gamon, 2019)","plainCitation":"(Wang and Gamon, 2019)","dontUpdate":true,"noteIndex":0},"citationItems":[{"id":455,"uris":["http://zotero.org/users/local/8RirLiuI/items/WSR4WYR9"],"uri":["http://zotero.org/users/local/8RirLiuI/items/WSR4WYR9"],"itemData":{"id":455,"type":"article-journal","container-title":"Remote Sensing of Environment","DOI":"10.1016/j.rse.2019.111218","ISSN":"00344257","journalAbbreviation":"Remote Sensing of Environment","language":"en","page":"111218","source":"DOI.org (Crossref)","title":"Remote sensing of terrestrial plant biodiversity","volume":"231","author":[{"family":"Wang","given":"Ran"},{"family":"Gamon","given":"John A."}],"issued":{"date-parts":[["2019",9]]}}}],"schema":"https://github.com/citation-style-language/schema/raw/master/csl-citation.json"} </w:instrText>
-        </w:r>
-      </w:ins>
-      <w:del w:id="220" w:author="SCHNEIDEREIT Shawn" w:date="2020-01-12T14:33:00Z">
+      <w:ins w:id="220" w:author="SCHNEIDEREIT Shawn" w:date="2020-01-22T16:39:00Z">
+        <w:r>
+          <w:rPr>
+            <w:rFonts w:ascii="Helvetica" w:hAnsi="Helvetica" w:cstheme="minorHAnsi"/>
+            <w:lang w:val="en-GB"/>
+          </w:rPr>
+          <w:instrText xml:space="preserve"> ADDIN ZOTERO_ITEM CSL_CITATION {"citationID":"3nw0mmUn","properties":{"formattedCitation":"(Wang and Gamon, 2019)","plainCitation":"(Wang and Gamon, 2019)","dontUpdate":true,"noteIndex":0},"citationItems":[{"id":"BuTMxvh3/pGiODKT1","uris":["http://zotero.org/users/local/8RirLiuI/items/WSR4WYR9"],"uri":["http://zotero.org/users/local/8RirLiuI/items/WSR4WYR9"],"itemData":{"id":455,"type":"article-journal","container-title":"Remote Sensing of Environment","DOI":"10.1016/j.rse.2019.111218","ISSN":"00344257","journalAbbreviation":"Remote Sensing of Environment","language":"en","page":"111218","source":"DOI.org (Crossref)","title":"Remote sensing of terrestrial plant biodiversity","volume":"231","author":[{"family":"Wang","given":"Ran"},{"family":"Gamon","given":"John A."}],"issued":{"date-parts":[["2019",9]]}}}],"schema":"https://github.com/citation-style-language/schema/raw/master/csl-citation.json"} </w:instrText>
+        </w:r>
+      </w:ins>
+      <w:del w:id="221" w:author="SCHNEIDEREIT Shawn" w:date="2020-01-12T14:33:00Z">
         <w:r>
           <w:rPr>
             <w:rFonts w:ascii="Helvetica" w:hAnsi="Helvetica" w:cstheme="minorHAnsi"/>
@@ -3653,7 +3680,23 @@
           <w:rFonts w:ascii="Helvetica" w:hAnsi="Helvetica" w:cstheme="minorHAnsi"/>
           <w:lang w:val="en-GB"/>
         </w:rPr>
-        <w:t>(Wang and Gamon 2019</w:t>
+        <w:t xml:space="preserve">(Wang and </w:t>
+      </w:r>
+      <w:proofErr w:type="spellStart"/>
+      <w:r>
+        <w:rPr>
+          <w:rFonts w:ascii="Helvetica" w:hAnsi="Helvetica" w:cstheme="minorHAnsi"/>
+          <w:lang w:val="en-GB"/>
+        </w:rPr>
+        <w:t>Gamon</w:t>
+      </w:r>
+      <w:proofErr w:type="spellEnd"/>
+      <w:r>
+        <w:rPr>
+          <w:rFonts w:ascii="Helvetica" w:hAnsi="Helvetica" w:cstheme="minorHAnsi"/>
+          <w:lang w:val="en-GB"/>
+        </w:rPr>
+        <w:t xml:space="preserve"> 2019</w:t>
       </w:r>
       <w:r>
         <w:rPr>
@@ -3676,7 +3719,7 @@
         </w:rPr>
         <w:fldChar w:fldCharType="begin"/>
       </w:r>
-      <w:ins w:id="221" w:author="SCHNEIDEREIT Shawn" w:date="2020-01-12T14:33:00Z">
+      <w:ins w:id="222" w:author="SCHNEIDEREIT Shawn" w:date="2020-01-12T14:33:00Z">
         <w:r>
           <w:rPr>
             <w:rFonts w:ascii="Helvetica" w:hAnsi="Helvetica" w:cstheme="minorHAnsi"/>
@@ -3685,7 +3728,7 @@
           <w:instrText xml:space="preserve"> ADDIN ZOTERO_ITEM CSL_CITATION {"citationID":"JdZruAMk","properties":{"formattedCitation":"(Lalibert\\uc0\\u233{} et al., 2019)","plainCitation":"(Laliberté et al., 2019)","dontUpdate":true,"noteIndex":0},"citationItems":[{"id":470,"uris":["http://zotero.org/users/local/8RirLiuI/items/YMIX7PH5"],"uri":["http://zotero.org/users/local/8RirLiuI/items/YMIX7PH5"],"itemData":{"id":470,"type":"report","abstract":"ABSTRACT\n          \n            Plant spectral diversity — how plants differentially interact with solar radiation — is an integrator of plant chemical, structural, and taxonomic diversity that can be remotely sensed. We propose to measure spectral diversity as spectral variance, which allows the partitioning of the spectral diversity of a region, called spectral\n            gamma\n            (\n            γ\n            ) diversity, into additive alpha (\n            α\n            ; within communities) and beta (\n            β\n            ; among communities) components. Our method calculates the contributions of individual bands or spectral features to spectral\n            γ\n            -,\n            β\n            -, and\n            α\n            -diversity, as well as the contributions of individual plant communities to spectral diversity. We present two case studies illustrating how our approach can identify “hotspots” of spectral\n            α\n            -diversity within a region, and discover spectrally unique areas that contribute strongly to\n            β\n            -diversity. Partitioning spectral diversity and mapping its spatial components has many applications for conservation since high local diversity and distinctiveness in composition are two key criteria used to determine the ecological value of ecosystems.","genre":"preprint","language":"en","note":"DOI: 10.1101/742080","publisher":"Ecology","source":"DOI.org (Crossref)","title":"Partitioning plant spectral diversity into alpha and beta components","URL":"http://biorxiv.org/lookup/doi/10.1101/742080","author":[{"family":"Laliberté","given":"Etienne"},{"family":"Schweiger","given":"Anna K."},{"family":"Legendre","given":"Pierre"}],"accessed":{"date-parts":[["2019",12,2]]},"issued":{"date-parts":[["2019",8,21]]}}}],"schema":"https://github.com/citation-style-language/schema/raw/master/csl-citation.json"} </w:instrText>
         </w:r>
       </w:ins>
-      <w:del w:id="222" w:author="SCHNEIDEREIT Shawn" w:date="2020-01-12T14:33:00Z">
+      <w:del w:id="223" w:author="SCHNEIDEREIT Shawn" w:date="2020-01-12T14:33:00Z">
         <w:r>
           <w:rPr>
             <w:rFonts w:ascii="Helvetica" w:hAnsi="Helvetica" w:cstheme="minorHAnsi"/>
@@ -3729,16 +3772,16 @@
         </w:rPr>
         <w:fldChar w:fldCharType="begin"/>
       </w:r>
-      <w:ins w:id="223" w:author="SCHNEIDEREIT Shawn" w:date="2020-01-12T14:33:00Z">
-        <w:r>
-          <w:rPr>
-            <w:rFonts w:ascii="Helvetica" w:hAnsi="Helvetica" w:cstheme="minorHAnsi"/>
-            <w:lang w:val="en-GB"/>
-          </w:rPr>
-          <w:instrText xml:space="preserve"> ADDIN ZOTERO_ITEM CSL_CITATION {"citationID":"PPeclKEd","properties":{"formattedCitation":"(Rocchini et al., 2010)","plainCitation":"(Rocchini et al., 2010)","noteIndex":0},"citationItems":[{"id":469,"uris":["http://zotero.org/users/local/8RirLiuI/items/BYHGHF5S"],"uri":["http://zotero.org/users/local/8RirLiuI/items/BYHGHF5S"],"itemData":{"id":469,"type":"article-journal","container-title":"Ecological Informatics","DOI":"10.1016/j.ecoinf.2010.06.001","ISSN":"15749541","issue":"5","journalAbbreviation":"Ecological Informatics","language":"en","page":"318-329","source":"DOI.org (Crossref)","title":"Remotely sensed spectral heterogeneity as a proxy of species diversity: Recent advances and open challenges","title-short":"Remotely sensed spectral heterogeneity as a proxy of species diversity","volume":"5","author":[{"family":"Rocchini","given":"Duccio"},{"family":"Balkenhol","given":"Niko"},{"family":"Carter","given":"Gregory A."},{"family":"Foody","given":"Giles M."},{"family":"Gillespie","given":"Thomas W."},{"family":"He","given":"Kate S."},{"family":"Kark","given":"Salit"},{"family":"Levin","given":"Noam"},{"family":"Lucas","given":"Kelly"},{"family":"Luoto","given":"Miska"},{"family":"Nagendra","given":"Harini"},{"family":"Oldeland","given":"Jens"},{"family":"Ricotta","given":"Carlo"},{"family":"Southworth","given":"Jane"},{"family":"Neteler","given":"Markus"}],"issued":{"date-parts":[["2010",9]]}}}],"schema":"https://github.com/citation-style-language/schema/raw/master/csl-citation.json"} </w:instrText>
-        </w:r>
-      </w:ins>
-      <w:del w:id="224" w:author="SCHNEIDEREIT Shawn" w:date="2020-01-12T14:33:00Z">
+      <w:ins w:id="224" w:author="SCHNEIDEREIT Shawn" w:date="2020-01-22T16:39:00Z">
+        <w:r>
+          <w:rPr>
+            <w:rFonts w:ascii="Helvetica" w:hAnsi="Helvetica" w:cstheme="minorHAnsi"/>
+            <w:lang w:val="en-GB"/>
+          </w:rPr>
+          <w:instrText xml:space="preserve"> ADDIN ZOTERO_ITEM CSL_CITATION {"citationID":"PPeclKEd","properties":{"formattedCitation":"(Rocchini et al., 2010)","plainCitation":"(Rocchini et al., 2010)","noteIndex":0},"citationItems":[{"id":"BuTMxvh3/6Co2XSEV","uris":["http://zotero.org/users/local/8RirLiuI/items/BYHGHF5S"],"uri":["http://zotero.org/users/local/8RirLiuI/items/BYHGHF5S"],"itemData":{"id":469,"type":"article-journal","container-title":"Ecological Informatics","DOI":"10.1016/j.ecoinf.2010.06.001","ISSN":"15749541","issue":"5","journalAbbreviation":"Ecological Informatics","language":"en","page":"318-329","source":"DOI.org (Crossref)","title":"Remotely sensed spectral heterogeneity as a proxy of species diversity: Recent advances and open challenges","title-short":"Remotely sensed spectral heterogeneity as a proxy of species diversity","volume":"5","author":[{"family":"Rocchini","given":"Duccio"},{"family":"Balkenhol","given":"Niko"},{"family":"Carter","given":"Gregory A."},{"family":"Foody","given":"Giles M."},{"family":"Gillespie","given":"Thomas W."},{"family":"He","given":"Kate S."},{"family":"Kark","given":"Salit"},{"family":"Levin","given":"Noam"},{"family":"Lucas","given":"Kelly"},{"family":"Luoto","given":"Miska"},{"family":"Nagendra","given":"Harini"},{"family":"Oldeland","given":"Jens"},{"family":"Ricotta","given":"Carlo"},{"family":"Southworth","given":"Jane"},{"family":"Neteler","given":"Markus"}],"issued":{"date-parts":[["2010",9]]}}}],"schema":"https://github.com/citation-style-language/schema/raw/master/csl-citation.json"} </w:instrText>
+        </w:r>
+      </w:ins>
+      <w:del w:id="225" w:author="SCHNEIDEREIT Shawn" w:date="2020-01-12T14:33:00Z">
         <w:r>
           <w:rPr>
             <w:rFonts w:ascii="Helvetica" w:hAnsi="Helvetica" w:cstheme="minorHAnsi"/>
@@ -3759,7 +3802,23 @@
           <w:rFonts w:ascii="Helvetica" w:hAnsi="Helvetica" w:cstheme="minorHAnsi"/>
           <w:lang w:val="en-GB"/>
         </w:rPr>
-        <w:t>(Rocchini et al., 2010)</w:t>
+        <w:t>(</w:t>
+      </w:r>
+      <w:proofErr w:type="spellStart"/>
+      <w:r>
+        <w:rPr>
+          <w:rFonts w:ascii="Helvetica" w:hAnsi="Helvetica" w:cstheme="minorHAnsi"/>
+          <w:lang w:val="en-GB"/>
+        </w:rPr>
+        <w:t>Rocchini</w:t>
+      </w:r>
+      <w:proofErr w:type="spellEnd"/>
+      <w:r>
+        <w:rPr>
+          <w:rFonts w:ascii="Helvetica" w:hAnsi="Helvetica" w:cstheme="minorHAnsi"/>
+          <w:lang w:val="en-GB"/>
+        </w:rPr>
+        <w:t xml:space="preserve"> et al., 2010)</w:t>
       </w:r>
       <w:r>
         <w:rPr>
@@ -3782,16 +3841,16 @@
         </w:rPr>
         <w:fldChar w:fldCharType="begin"/>
       </w:r>
-      <w:ins w:id="225" w:author="SCHNEIDEREIT Shawn" w:date="2020-01-12T14:33:00Z">
-        <w:r>
-          <w:rPr>
-            <w:rFonts w:ascii="Helvetica" w:hAnsi="Helvetica" w:cstheme="minorHAnsi"/>
-            <w:lang w:val="en-GB"/>
-          </w:rPr>
-          <w:instrText xml:space="preserve"> ADDIN ZOTERO_ITEM CSL_CITATION {"citationID":"QetmdzRR","properties":{"formattedCitation":"(Wang et al., 2018)","plainCitation":"(Wang et al., 2018)","noteIndex":0},"citationItems":[{"id":410,"uris":["http://zotero.org/users/local/8RirLiuI/items/PFHUP97H"],"uri":["http://zotero.org/users/local/8RirLiuI/items/PFHUP97H"],"itemData":{"id":410,"type":"article-journal","container-title":"Ecological Applications","DOI":"10.1002/eap.1669","ISSN":"10510761","issue":"2","journalAbbreviation":"Ecol Appl","language":"en","page":"541-556","source":"DOI.org (Crossref)","title":"The spatial sensitivity of the spectral diversity-biodiversity relationship: an experimental test in a prairie grassland","title-short":"The spatial sensitivity of the spectral diversity-biodiversity relationship","volume":"28","author":[{"family":"Wang","given":"Ran"},{"family":"Gamon","given":"John A."},{"family":"Cavender-Bares","given":"Jeannine"},{"family":"Townsend","given":"Philip A."},{"family":"Zygielbaum","given":"Arthur I."}],"issued":{"date-parts":[["2018",3]]}}}],"schema":"https://github.com/citation-style-language/schema/raw/master/csl-citation.json"} </w:instrText>
-        </w:r>
-      </w:ins>
-      <w:del w:id="226" w:author="SCHNEIDEREIT Shawn" w:date="2020-01-12T14:33:00Z">
+      <w:ins w:id="226" w:author="SCHNEIDEREIT Shawn" w:date="2020-01-22T16:39:00Z">
+        <w:r>
+          <w:rPr>
+            <w:rFonts w:ascii="Helvetica" w:hAnsi="Helvetica" w:cstheme="minorHAnsi"/>
+            <w:lang w:val="en-GB"/>
+          </w:rPr>
+          <w:instrText xml:space="preserve"> ADDIN ZOTERO_ITEM CSL_CITATION {"citationID":"QetmdzRR","properties":{"formattedCitation":"(Wang et al., 2018)","plainCitation":"(Wang et al., 2018)","noteIndex":0},"citationItems":[{"id":"BuTMxvh3/e54m0Dnh","uris":["http://zotero.org/users/local/8RirLiuI/items/PFHUP97H"],"uri":["http://zotero.org/users/local/8RirLiuI/items/PFHUP97H"],"itemData":{"id":410,"type":"article-journal","container-title":"Ecological Applications","DOI":"10.1002/eap.1669","ISSN":"10510761","issue":"2","journalAbbreviation":"Ecol Appl","language":"en","page":"541-556","source":"DOI.org (Crossref)","title":"The spatial sensitivity of the spectral diversity-biodiversity relationship: an experimental test in a prairie grassland","title-short":"The spatial sensitivity of the spectral diversity-biodiversity relationship","volume":"28","author":[{"family":"Wang","given":"Ran"},{"family":"Gamon","given":"John A."},{"family":"Cavender-Bares","given":"Jeannine"},{"family":"Townsend","given":"Philip A."},{"family":"Zygielbaum","given":"Arthur I."}],"issued":{"date-parts":[["2018",3]]}}}],"schema":"https://github.com/citation-style-language/schema/raw/master/csl-citation.json"} </w:instrText>
+        </w:r>
+      </w:ins>
+      <w:del w:id="227" w:author="SCHNEIDEREIT Shawn" w:date="2020-01-12T14:33:00Z">
         <w:r>
           <w:rPr>
             <w:rFonts w:ascii="Helvetica" w:hAnsi="Helvetica" w:cstheme="minorHAnsi"/>
@@ -4180,7 +4239,7 @@
         </w:rPr>
         <w:fldChar w:fldCharType="begin"/>
       </w:r>
-      <w:ins w:id="227" w:author="SCHNEIDEREIT Shawn" w:date="2020-01-12T14:33:00Z">
+      <w:ins w:id="228" w:author="SCHNEIDEREIT Shawn" w:date="2020-01-22T16:39:00Z">
         <w:r>
           <w:rPr>
             <w:rFonts w:ascii="Helvetica" w:hAnsi="Helvetica" w:cstheme="minorHAnsi"/>
@@ -4190,10 +4249,10 @@
             <w:szCs w:val="20"/>
             <w:lang w:val="en-GB"/>
           </w:rPr>
-          <w:instrText xml:space="preserve"> ADDIN ZOTERO_ITEM CSL_CITATION {"citationID":"DUHVWgOm","properties":{"formattedCitation":"(Wang et al., 2018)","plainCitation":"(Wang et al., 2018)","noteIndex":0},"citationItems":[{"id":410,"uris":["http://zotero.org/users/local/8RirLiuI/items/PFHUP97H"],"uri":["http://zotero.org/users/local/8RirLiuI/items/PFHUP97H"],"itemData":{"id":410,"type":"article-journal","container-title":"Ecological Applications","DOI":"10.1002/eap.1669","ISSN":"10510761","issue":"2","journalAbbreviation":"Ecol Appl","language":"en","page":"541-556","source":"DOI.org (Crossref)","title":"The spatial sensitivity of the spectral diversity-biodiversity relationship: an experimental test in a prairie grassland","title-short":"The spatial sensitivity of the spectral diversity-biodiversity relationship","volume":"28","author":[{"family":"Wang","given":"Ran"},{"family":"Gamon","given":"John A."},{"family":"Cavender-Bares","given":"Jeannine"},{"family":"Townsend","given":"Philip A."},{"family":"Zygielbaum","given":"Arthur I."}],"issued":{"date-parts":[["2018",3]]}}}],"schema":"https://github.com/citation-style-language/schema/raw/master/csl-citation.json"} </w:instrText>
-        </w:r>
-      </w:ins>
-      <w:del w:id="228" w:author="SCHNEIDEREIT Shawn" w:date="2020-01-12T14:33:00Z">
+          <w:instrText xml:space="preserve"> ADDIN ZOTERO_ITEM CSL_CITATION {"citationID":"DUHVWgOm","properties":{"formattedCitation":"(Wang et al., 2018)","plainCitation":"(Wang et al., 2018)","noteIndex":0},"citationItems":[{"id":"BuTMxvh3/e54m0Dnh","uris":["http://zotero.org/users/local/8RirLiuI/items/PFHUP97H"],"uri":["http://zotero.org/users/local/8RirLiuI/items/PFHUP97H"],"itemData":{"id":410,"type":"article-journal","container-title":"Ecological Applications","DOI":"10.1002/eap.1669","ISSN":"10510761","issue":"2","journalAbbreviation":"Ecol Appl","language":"en","page":"541-556","source":"DOI.org (Crossref)","title":"The spatial sensitivity of the spectral diversity-biodiversity relationship: an experimental test in a prairie grassland","title-short":"The spatial sensitivity of the spectral diversity-biodiversity relationship","volume":"28","author":[{"family":"Wang","given":"Ran"},{"family":"Gamon","given":"John A."},{"family":"Cavender-Bares","given":"Jeannine"},{"family":"Townsend","given":"Philip A."},{"family":"Zygielbaum","given":"Arthur I."}],"issued":{"date-parts":[["2018",3]]}}}],"schema":"https://github.com/citation-style-language/schema/raw/master/csl-citation.json"} </w:instrText>
+        </w:r>
+      </w:ins>
+      <w:del w:id="229" w:author="SCHNEIDEREIT Shawn" w:date="2020-01-12T14:33:00Z">
         <w:r>
           <w:rPr>
             <w:rFonts w:ascii="Helvetica" w:hAnsi="Helvetica" w:cstheme="minorHAnsi"/>
@@ -4280,7 +4339,7 @@
         </w:rPr>
         <w:fldChar w:fldCharType="begin"/>
       </w:r>
-      <w:ins w:id="229" w:author="SCHNEIDEREIT Shawn" w:date="2020-01-12T14:33:00Z">
+      <w:ins w:id="230" w:author="SCHNEIDEREIT Shawn" w:date="2020-01-12T14:33:00Z">
         <w:r>
           <w:rPr>
             <w:rFonts w:ascii="Helvetica" w:hAnsi="Helvetica" w:cstheme="minorHAnsi"/>
@@ -4289,7 +4348,7 @@
           <w:instrText xml:space="preserve"> ADDIN ZOTERO_ITEM CSL_CITATION {"citationID":"SD2dMgMH","properties":{"formattedCitation":"(Schweiger et al., 2018)","plainCitation":"(Schweiger et al., 2018)","noteIndex":0},"citationItems":[{"id":416,"uris":["http://zotero.org/users/local/8RirLiuI/items/LZB3BZ8T"],"uri":["http://zotero.org/users/local/8RirLiuI/items/LZB3BZ8T"],"itemData":{"id":416,"type":"article-journal","container-title":"Nature Ecology &amp; Evolution","DOI":"10.1038/s41559-018-0551-1","ISSN":"2397-334X","issue":"6","journalAbbreviation":"Nat Ecol Evol","language":"en","page":"976-982","source":"DOI.org (Crossref)","title":"Plant spectral diversity integrates functional and phylogenetic components of biodiversity and predicts ecosystem function","volume":"2","author":[{"family":"Schweiger","given":"Anna K."},{"family":"Cavender-Bares","given":"Jeannine"},{"family":"Townsend","given":"Philip A."},{"family":"Hobbie","given":"Sarah E."},{"family":"Madritch","given":"Michael D."},{"family":"Wang","given":"Ran"},{"family":"Tilman","given":"David"},{"family":"Gamon","given":"John A."}],"issued":{"date-parts":[["2018",6]]}}}],"schema":"https://github.com/citation-style-language/schema/raw/master/csl-citation.json"} </w:instrText>
         </w:r>
       </w:ins>
-      <w:del w:id="230" w:author="SCHNEIDEREIT Shawn" w:date="2020-01-12T14:33:00Z">
+      <w:del w:id="231" w:author="SCHNEIDEREIT Shawn" w:date="2020-01-12T14:33:00Z">
         <w:r>
           <w:rPr>
             <w:rFonts w:ascii="Helvetica" w:hAnsi="Helvetica" w:cstheme="minorHAnsi"/>
@@ -4333,16 +4392,16 @@
         </w:rPr>
         <w:fldChar w:fldCharType="begin"/>
       </w:r>
-      <w:ins w:id="231" w:author="SCHNEIDEREIT Shawn" w:date="2020-01-12T14:33:00Z">
-        <w:r>
-          <w:rPr>
-            <w:rFonts w:ascii="Helvetica" w:hAnsi="Helvetica" w:cstheme="minorHAnsi"/>
-            <w:lang w:val="en-GB"/>
-          </w:rPr>
-          <w:instrText xml:space="preserve"> ADDIN ZOTERO_ITEM CSL_CITATION {"citationID":"sovsvm7Y","properties":{"formattedCitation":"(Rocchini et al., 2010)","plainCitation":"(Rocchini et al., 2010)","noteIndex":0},"citationItems":[{"id":469,"uris":["http://zotero.org/users/local/8RirLiuI/items/BYHGHF5S"],"uri":["http://zotero.org/users/local/8RirLiuI/items/BYHGHF5S"],"itemData":{"id":469,"type":"article-journal","container-title":"Ecological Informatics","DOI":"10.1016/j.ecoinf.2010.06.001","ISSN":"15749541","issue":"5","journalAbbreviation":"Ecological Informatics","language":"en","page":"318-329","source":"DOI.org (Crossref)","title":"Remotely sensed spectral heterogeneity as a proxy of species diversity: Recent advances and open challenges","title-short":"Remotely sensed spectral heterogeneity as a proxy of species diversity","volume":"5","author":[{"family":"Rocchini","given":"Duccio"},{"family":"Balkenhol","given":"Niko"},{"family":"Carter","given":"Gregory A."},{"family":"Foody","given":"Giles M."},{"family":"Gillespie","given":"Thomas W."},{"family":"He","given":"Kate S."},{"family":"Kark","given":"Salit"},{"family":"Levin","given":"Noam"},{"family":"Lucas","given":"Kelly"},{"family":"Luoto","given":"Miska"},{"family":"Nagendra","given":"Harini"},{"family":"Oldeland","given":"Jens"},{"family":"Ricotta","given":"Carlo"},{"family":"Southworth","given":"Jane"},{"family":"Neteler","given":"Markus"}],"issued":{"date-parts":[["2010",9]]}}}],"schema":"https://github.com/citation-style-language/schema/raw/master/csl-citation.json"} </w:instrText>
-        </w:r>
-      </w:ins>
-      <w:del w:id="232" w:author="SCHNEIDEREIT Shawn" w:date="2020-01-12T14:33:00Z">
+      <w:ins w:id="232" w:author="SCHNEIDEREIT Shawn" w:date="2020-01-22T16:39:00Z">
+        <w:r>
+          <w:rPr>
+            <w:rFonts w:ascii="Helvetica" w:hAnsi="Helvetica" w:cstheme="minorHAnsi"/>
+            <w:lang w:val="en-GB"/>
+          </w:rPr>
+          <w:instrText xml:space="preserve"> ADDIN ZOTERO_ITEM CSL_CITATION {"citationID":"sovsvm7Y","properties":{"formattedCitation":"(Rocchini et al., 2010)","plainCitation":"(Rocchini et al., 2010)","noteIndex":0},"citationItems":[{"id":"BuTMxvh3/6Co2XSEV","uris":["http://zotero.org/users/local/8RirLiuI/items/BYHGHF5S"],"uri":["http://zotero.org/users/local/8RirLiuI/items/BYHGHF5S"],"itemData":{"id":469,"type":"article-journal","container-title":"Ecological Informatics","DOI":"10.1016/j.ecoinf.2010.06.001","ISSN":"15749541","issue":"5","journalAbbreviation":"Ecological Informatics","language":"en","page":"318-329","source":"DOI.org (Crossref)","title":"Remotely sensed spectral heterogeneity as a proxy of species diversity: Recent advances and open challenges","title-short":"Remotely sensed spectral heterogeneity as a proxy of species diversity","volume":"5","author":[{"family":"Rocchini","given":"Duccio"},{"family":"Balkenhol","given":"Niko"},{"family":"Carter","given":"Gregory A."},{"family":"Foody","given":"Giles M."},{"family":"Gillespie","given":"Thomas W."},{"family":"He","given":"Kate S."},{"family":"Kark","given":"Salit"},{"family":"Levin","given":"Noam"},{"family":"Lucas","given":"Kelly"},{"family":"Luoto","given":"Miska"},{"family":"Nagendra","given":"Harini"},{"family":"Oldeland","given":"Jens"},{"family":"Ricotta","given":"Carlo"},{"family":"Southworth","given":"Jane"},{"family":"Neteler","given":"Markus"}],"issued":{"date-parts":[["2010",9]]}}}],"schema":"https://github.com/citation-style-language/schema/raw/master/csl-citation.json"} </w:instrText>
+        </w:r>
+      </w:ins>
+      <w:del w:id="233" w:author="SCHNEIDEREIT Shawn" w:date="2020-01-12T14:33:00Z">
         <w:r>
           <w:rPr>
             <w:rFonts w:ascii="Helvetica" w:hAnsi="Helvetica" w:cstheme="minorHAnsi"/>
@@ -4363,7 +4422,23 @@
           <w:rFonts w:ascii="Helvetica" w:hAnsi="Helvetica" w:cstheme="minorHAnsi"/>
           <w:lang w:val="en-GB"/>
         </w:rPr>
-        <w:t>(Rocchini et al., 2010)</w:t>
+        <w:t>(</w:t>
+      </w:r>
+      <w:proofErr w:type="spellStart"/>
+      <w:r>
+        <w:rPr>
+          <w:rFonts w:ascii="Helvetica" w:hAnsi="Helvetica" w:cstheme="minorHAnsi"/>
+          <w:lang w:val="en-GB"/>
+        </w:rPr>
+        <w:t>Rocchini</w:t>
+      </w:r>
+      <w:proofErr w:type="spellEnd"/>
+      <w:r>
+        <w:rPr>
+          <w:rFonts w:ascii="Helvetica" w:hAnsi="Helvetica" w:cstheme="minorHAnsi"/>
+          <w:lang w:val="en-GB"/>
+        </w:rPr>
+        <w:t xml:space="preserve"> et al., 2010)</w:t>
       </w:r>
       <w:r>
         <w:rPr>
@@ -4467,7 +4542,7 @@
         <w:lastRenderedPageBreak/>
         <w:t xml:space="preserve">as </w:t>
       </w:r>
-      <w:commentRangeStart w:id="233"/>
+      <w:commentRangeStart w:id="234"/>
       <w:r>
         <w:rPr>
           <w:rFonts w:ascii="Helvetica" w:hAnsi="Helvetica" w:cstheme="minorHAnsi"/>
@@ -4475,12 +4550,12 @@
         </w:rPr>
         <w:t>this could establish valuable precedence for further research</w:t>
       </w:r>
-      <w:commentRangeEnd w:id="233"/>
+      <w:commentRangeEnd w:id="234"/>
       <w:r>
         <w:rPr>
           <w:rStyle w:val="CommentReference"/>
         </w:rPr>
-        <w:commentReference w:id="233"/>
+        <w:commentReference w:id="234"/>
       </w:r>
       <w:r>
         <w:rPr>
@@ -4542,7 +4617,7 @@
         </w:rPr>
         <w:fldChar w:fldCharType="begin"/>
       </w:r>
-      <w:ins w:id="234" w:author="SCHNEIDEREIT Shawn" w:date="2020-01-12T14:33:00Z">
+      <w:ins w:id="235" w:author="SCHNEIDEREIT Shawn" w:date="2020-01-12T14:33:00Z">
         <w:r>
           <w:rPr>
             <w:rFonts w:ascii="Helvetica" w:hAnsi="Helvetica" w:cstheme="minorHAnsi"/>
@@ -4551,7 +4626,7 @@
           <w:instrText xml:space="preserve"> ADDIN ZOTERO_ITEM CSL_CITATION {"citationID":"TukThWOZ","properties":{"formattedCitation":"(Obu et al., 2017)","plainCitation":"(Obu et al., 2017)","noteIndex":0},"citationItems":[{"id":456,"uris":["http://zotero.org/users/local/8RirLiuI/items/HRXNI3E6"],"uri":["http://zotero.org/users/local/8RirLiuI/items/HRXNI3E6"],"itemData":{"id":456,"type":"article-journal","container-title":"Permafrost and Periglacial Processes","DOI":"10.1002/ppp.1881","ISSN":"10456740","issue":"1","journalAbbreviation":"Permafrost and Periglac. Process.","language":"en","page":"92-107","source":"DOI.org (Crossref)","title":"Effect of Terrain Characteristics on Soil Organic Carbon and Total Nitrogen Stocks in Soils of Herschel Island, Western Canadian Arctic: Geomorphic Disturbance, SOC and TN","title-short":"Effect of Terrain Characteristics on Soil Organic Carbon and Total Nitrogen Stocks in Soils of Herschel Island, Western Canadian Arctic","volume":"28","author":[{"family":"Obu","given":"J."},{"family":"Lantuit","given":"H."},{"family":"Myers-Smith","given":"I."},{"family":"Heim","given":"B."},{"family":"Wolter","given":"J."},{"family":"Fritz","given":"M."}],"issued":{"date-parts":[["2017",1]]}}}],"schema":"https://github.com/citation-style-language/schema/raw/master/csl-citation.json"} </w:instrText>
         </w:r>
       </w:ins>
-      <w:del w:id="235" w:author="SCHNEIDEREIT Shawn" w:date="2020-01-12T14:33:00Z">
+      <w:del w:id="236" w:author="SCHNEIDEREIT Shawn" w:date="2020-01-12T14:33:00Z">
         <w:r>
           <w:rPr>
             <w:rFonts w:ascii="Helvetica" w:hAnsi="Helvetica" w:cstheme="minorHAnsi"/>
@@ -4650,8 +4725,8 @@
         </w:rPr>
         <w:t xml:space="preserve"> canopy cover, and percent bare ground will be primarily answered with plot level data. Initially, biodiversity indices will be as basic measurements of richness &amp; evenness. </w:t>
       </w:r>
-      <w:commentRangeStart w:id="236"/>
-      <w:ins w:id="237" w:author="DASKALOVA Gergana Nikolaeva" w:date="2019-12-16T14:18:00Z">
+      <w:commentRangeStart w:id="237"/>
+      <w:ins w:id="238" w:author="DASKALOVA Gergana Nikolaeva" w:date="2019-12-16T14:18:00Z">
         <w:r>
           <w:rPr>
             <w:rFonts w:ascii="Helvetica" w:hAnsi="Helvetica" w:cstheme="minorHAnsi"/>
@@ -4661,12 +4736,12 @@
           </w:rPr>
           <w:t>I will use</w:t>
         </w:r>
-        <w:commentRangeEnd w:id="236"/>
+        <w:commentRangeEnd w:id="237"/>
         <w:r>
           <w:rPr>
             <w:rStyle w:val="CommentReference"/>
           </w:rPr>
-          <w:commentReference w:id="236"/>
+          <w:commentReference w:id="237"/>
         </w:r>
         <w:r>
           <w:rPr>
@@ -4687,7 +4762,7 @@
         </w:rPr>
         <w:t xml:space="preserve">Point-framing data </w:t>
       </w:r>
-      <w:del w:id="238" w:author="DASKALOVA Gergana Nikolaeva" w:date="2019-12-16T14:18:00Z">
+      <w:del w:id="239" w:author="DASKALOVA Gergana Nikolaeva" w:date="2019-12-16T14:18:00Z">
         <w:r>
           <w:rPr>
             <w:rFonts w:ascii="Helvetica" w:hAnsi="Helvetica" w:cstheme="minorHAnsi"/>
@@ -4716,7 +4791,7 @@
         </w:rPr>
         <w:fldChar w:fldCharType="begin"/>
       </w:r>
-      <w:ins w:id="239" w:author="SCHNEIDEREIT Shawn" w:date="2020-01-12T14:33:00Z">
+      <w:ins w:id="240" w:author="SCHNEIDEREIT Shawn" w:date="2020-01-12T14:33:00Z">
         <w:r>
           <w:rPr>
             <w:rFonts w:ascii="Helvetica" w:hAnsi="Helvetica" w:cstheme="minorHAnsi"/>
@@ -4727,7 +4802,7 @@
           <w:instrText xml:space="preserve"> ADDIN ZOTERO_ITEM CSL_CITATION {"citationID":"GsbtuDZP","properties":{"formattedCitation":"(Asner and Martin, 2009)","plainCitation":"(Asner and Martin, 2009)","noteIndex":0},"citationItems":[{"id":460,"uris":["http://zotero.org/users/local/8RirLiuI/items/W2JSBDNT"],"uri":["http://zotero.org/users/local/8RirLiuI/items/W2JSBDNT"],"itemData":{"id":460,"type":"article-journal","container-title":"Frontiers in Ecology and the Environment","DOI":"10.1890/070152","ISSN":"1540-9295","issue":"5","journalAbbreviation":"Frontiers in Ecology and the Environment","language":"en","page":"269-276","source":"DOI.org (Crossref)","title":"Airborne spectranomics: mapping canopy chemical and taxonomic diversity in tropical forests","title-short":"Airborne spectranomics","volume":"7","author":[{"family":"Asner","given":"Gregory P"},{"family":"Martin","given":"Roberta E"}],"issued":{"date-parts":[["2009",6]]}}}],"schema":"https://github.com/citation-style-language/schema/raw/master/csl-citation.json"} </w:instrText>
         </w:r>
       </w:ins>
-      <w:del w:id="240" w:author="SCHNEIDEREIT Shawn" w:date="2020-01-12T14:33:00Z">
+      <w:del w:id="241" w:author="SCHNEIDEREIT Shawn" w:date="2020-01-12T14:33:00Z">
         <w:r>
           <w:rPr>
             <w:rFonts w:ascii="Helvetica" w:hAnsi="Helvetica" w:cstheme="minorHAnsi"/>
@@ -4784,7 +4859,7 @@
         </w:rPr>
         <w:fldChar w:fldCharType="begin"/>
       </w:r>
-      <w:ins w:id="241" w:author="SCHNEIDEREIT Shawn" w:date="2020-01-12T14:33:00Z">
+      <w:ins w:id="242" w:author="SCHNEIDEREIT Shawn" w:date="2020-01-12T14:33:00Z">
         <w:r>
           <w:rPr>
             <w:rFonts w:ascii="Helvetica" w:hAnsi="Helvetica" w:cstheme="minorHAnsi"/>
@@ -4795,7 +4870,7 @@
           <w:instrText xml:space="preserve"> ADDIN ZOTERO_ITEM CSL_CITATION {"citationID":"w4VF5UiM","properties":{"formattedCitation":"(Ollinger, 2011)","plainCitation":"(Ollinger, 2011)","noteIndex":0},"citationItems":[{"id":472,"uris":["http://zotero.org/users/local/8RirLiuI/items/JBUCD3WL"],"uri":["http://zotero.org/users/local/8RirLiuI/items/JBUCD3WL"],"itemData":{"id":472,"type":"article-journal","container-title":"New Phytologist","DOI":"10.1111/j.1469-8137.2010.03536.x","ISSN":"0028646X","issue":"2","language":"en","page":"375-394","source":"DOI.org (Crossref)","title":"Sources of variability in canopy reflectance and the convergent properties of plants: Tansley review","title-short":"Sources of variability in canopy reflectance and the convergent properties of plants","volume":"189","author":[{"family":"Ollinger","given":"S. V."}],"issued":{"date-parts":[["2011",1]]}}}],"schema":"https://github.com/citation-style-language/schema/raw/master/csl-citation.json"} </w:instrText>
         </w:r>
       </w:ins>
-      <w:del w:id="242" w:author="SCHNEIDEREIT Shawn" w:date="2020-01-12T14:33:00Z">
+      <w:del w:id="243" w:author="SCHNEIDEREIT Shawn" w:date="2020-01-12T14:33:00Z">
         <w:r>
           <w:rPr>
             <w:rFonts w:ascii="Helvetica" w:hAnsi="Helvetica" w:cstheme="minorHAnsi"/>
@@ -4852,7 +4927,7 @@
         </w:rPr>
         <w:fldChar w:fldCharType="begin"/>
       </w:r>
-      <w:ins w:id="243" w:author="SCHNEIDEREIT Shawn" w:date="2020-01-12T14:33:00Z">
+      <w:ins w:id="244" w:author="SCHNEIDEREIT Shawn" w:date="2020-01-22T16:39:00Z">
         <w:r>
           <w:rPr>
             <w:rFonts w:ascii="Helvetica" w:hAnsi="Helvetica" w:cstheme="minorHAnsi"/>
@@ -4860,10 +4935,10 @@
             <w:bdr w:val="none" w:sz="0" w:space="0" w:color="auto" w:frame="1"/>
             <w:lang w:val="en-GB"/>
           </w:rPr>
-          <w:instrText xml:space="preserve"> ADDIN ZOTERO_ITEM CSL_CITATION {"citationID":"zpGK5ieR","properties":{"formattedCitation":"(Gholizadeh et al., 2018)","plainCitation":"(Gholizadeh et al., 2018)","noteIndex":0},"citationItems":[{"id":453,"uris":["http://zotero.org/users/local/8RirLiuI/items/7Q8K297K"],"uri":["http://zotero.org/users/local/8RirLiuI/items/7Q8K297K"],"itemData":{"id":453,"type":"article-journal","container-title":"Remote Sensing of Environment","DOI":"10.1016/j.rse.2017.12.014","ISSN":"00344257","journalAbbreviation":"Remote Sensing of Environment","language":"en","page":"240-253","source":"DOI.org (Crossref)","title":"Remote sensing of biodiversity: Soil correction and data dimension reduction methods improve assessment of α-diversity (species richness) in prairie ecosystems","title-short":"Remote sensing of biodiversity","volume":"206","author":[{"family":"Gholizadeh","given":"Hamed"},{"family":"Gamon","given":"John A."},{"family":"Zygielbaum","given":"Arthur I."},{"family":"Wang","given":"Ran"},{"family":"Schweiger","given":"Anna K."},{"family":"Cavender-Bares","given":"Jeannine"}],"issued":{"date-parts":[["2018",3]]}}}],"schema":"https://github.com/citation-style-language/schema/raw/master/csl-citation.json"} </w:instrText>
-        </w:r>
-      </w:ins>
-      <w:del w:id="244" w:author="SCHNEIDEREIT Shawn" w:date="2020-01-12T14:33:00Z">
+          <w:instrText xml:space="preserve"> ADDIN ZOTERO_ITEM CSL_CITATION {"citationID":"zpGK5ieR","properties":{"formattedCitation":"(Gholizadeh et al., 2018)","plainCitation":"(Gholizadeh et al., 2018)","noteIndex":0},"citationItems":[{"id":"BuTMxvh3/spnOHVVf","uris":["http://zotero.org/users/local/8RirLiuI/items/7Q8K297K"],"uri":["http://zotero.org/users/local/8RirLiuI/items/7Q8K297K"],"itemData":{"id":453,"type":"article-journal","container-title":"Remote Sensing of Environment","DOI":"10.1016/j.rse.2017.12.014","ISSN":"00344257","journalAbbreviation":"Remote Sensing of Environment","language":"en","page":"240-253","source":"DOI.org (Crossref)","title":"Remote sensing of biodiversity: Soil correction and data dimension reduction methods improve assessment of α-diversity (species richness) in prairie ecosystems","title-short":"Remote sensing of biodiversity","volume":"206","author":[{"family":"Gholizadeh","given":"Hamed"},{"family":"Gamon","given":"John A."},{"family":"Zygielbaum","given":"Arthur I."},{"family":"Wang","given":"Ran"},{"family":"Schweiger","given":"Anna K."},{"family":"Cavender-Bares","given":"Jeannine"}],"issued":{"date-parts":[["2018",3]]}}}],"schema":"https://github.com/citation-style-language/schema/raw/master/csl-citation.json"} </w:instrText>
+        </w:r>
+      </w:ins>
+      <w:del w:id="245" w:author="SCHNEIDEREIT Shawn" w:date="2020-01-12T14:33:00Z">
         <w:r>
           <w:rPr>
             <w:rFonts w:ascii="Helvetica" w:hAnsi="Helvetica" w:cstheme="minorHAnsi"/>
@@ -4946,7 +5021,7 @@
         </w:numPr>
         <w:jc w:val="both"/>
         <w:rPr>
-          <w:ins w:id="245" w:author="DASKALOVA Gergana Nikolaeva" w:date="2019-12-16T14:19:00Z"/>
+          <w:ins w:id="246" w:author="DASKALOVA Gergana Nikolaeva" w:date="2019-12-16T14:19:00Z"/>
           <w:rFonts w:ascii="Helvetica" w:hAnsi="Helvetica" w:cstheme="minorHAnsi"/>
           <w:lang w:val="en-GB"/>
         </w:rPr>
@@ -5156,7 +5231,7 @@
         </w:rPr>
         <w:t>. A potential approach to assess the significance of this variances is to overlay plane hyperspectral raster data over the already mapped</w:t>
       </w:r>
-      <w:commentRangeStart w:id="246"/>
+      <w:commentRangeStart w:id="247"/>
       <w:r>
         <w:rPr>
           <w:rFonts w:ascii="Helvetica" w:hAnsi="Helvetica" w:cstheme="minorHAnsi"/>
@@ -5164,14 +5239,54 @@
           <w:bdr w:val="none" w:sz="0" w:space="0" w:color="auto" w:frame="1"/>
           <w:lang w:val="en-GB"/>
         </w:rPr>
-        <w:t xml:space="preserve"> % bare ground obtained from previous years drone imagery.</w:t>
-      </w:r>
-      <w:commentRangeEnd w:id="246"/>
+        <w:t xml:space="preserve"> % bare ground obtained from previous years drone imagery</w:t>
+      </w:r>
+      <w:ins w:id="248" w:author="SCHNEIDEREIT Shawn" w:date="2020-01-22T16:39:00Z">
+        <w:r>
+          <w:rPr>
+            <w:rFonts w:ascii="Helvetica" w:hAnsi="Helvetica" w:cstheme="minorHAnsi"/>
+            <w:color w:val="201F1E"/>
+            <w:bdr w:val="none" w:sz="0" w:space="0" w:color="auto" w:frame="1"/>
+            <w:lang w:val="en-GB"/>
+          </w:rPr>
+          <w:t xml:space="preserve"> (</w:t>
+        </w:r>
+        <w:proofErr w:type="spellStart"/>
+        <w:r>
+          <w:rPr>
+            <w:rFonts w:ascii="Helvetica" w:hAnsi="Helvetica" w:cstheme="minorHAnsi"/>
+            <w:color w:val="201F1E"/>
+            <w:bdr w:val="none" w:sz="0" w:space="0" w:color="auto" w:frame="1"/>
+            <w:lang w:val="en-GB"/>
+          </w:rPr>
+          <w:t>kellerhals</w:t>
+        </w:r>
+        <w:proofErr w:type="spellEnd"/>
+        <w:r>
+          <w:rPr>
+            <w:rFonts w:ascii="Helvetica" w:hAnsi="Helvetica" w:cstheme="minorHAnsi"/>
+            <w:color w:val="201F1E"/>
+            <w:bdr w:val="none" w:sz="0" w:space="0" w:color="auto" w:frame="1"/>
+            <w:lang w:val="en-GB"/>
+          </w:rPr>
+          <w:t>, 2018)</w:t>
+        </w:r>
+      </w:ins>
+      <w:r>
+        <w:rPr>
+          <w:rFonts w:ascii="Helvetica" w:hAnsi="Helvetica" w:cstheme="minorHAnsi"/>
+          <w:color w:val="201F1E"/>
+          <w:bdr w:val="none" w:sz="0" w:space="0" w:color="auto" w:frame="1"/>
+          <w:lang w:val="en-GB"/>
+        </w:rPr>
+        <w:t>.</w:t>
+      </w:r>
+      <w:commentRangeEnd w:id="247"/>
       <w:r>
         <w:rPr>
           <w:rStyle w:val="CommentReference"/>
         </w:rPr>
-        <w:commentReference w:id="246"/>
+        <w:commentReference w:id="247"/>
       </w:r>
     </w:p>
     <w:p>
@@ -5219,20 +5334,129 @@
         </w:rPr>
         <w:t xml:space="preserve"> is available via the </w:t>
       </w:r>
-      <w:commentRangeStart w:id="247"/>
-      <w:r>
-        <w:rPr>
-          <w:rFonts w:ascii="Helvetica" w:hAnsi="Helvetica" w:cstheme="minorHAnsi"/>
-          <w:lang w:val="en-GB"/>
-        </w:rPr>
-        <w:t xml:space="preserve">Arctic DEM dataset </w:t>
-      </w:r>
-      <w:commentRangeEnd w:id="247"/>
+      <w:commentRangeStart w:id="249"/>
+      <w:r>
+        <w:rPr>
+          <w:rFonts w:ascii="Helvetica" w:hAnsi="Helvetica" w:cstheme="minorHAnsi"/>
+          <w:lang w:val="en-GB"/>
+        </w:rPr>
+        <w:t>Arctic DEM dataset</w:t>
+      </w:r>
+      <w:ins w:id="250" w:author="SCHNEIDEREIT Shawn" w:date="2020-01-22T16:39:00Z">
+        <w:r>
+          <w:rPr>
+            <w:rFonts w:ascii="Helvetica" w:hAnsi="Helvetica" w:cstheme="minorHAnsi"/>
+            <w:lang w:val="en-GB"/>
+          </w:rPr>
+          <w:t xml:space="preserve"> </w:t>
+        </w:r>
+      </w:ins>
+      <w:ins w:id="251" w:author="SCHNEIDEREIT Shawn" w:date="2020-01-22T16:41:00Z">
+        <w:r>
+          <w:rPr>
+            <w:rFonts w:ascii="Helvetica" w:hAnsi="Helvetica" w:cstheme="minorHAnsi"/>
+            <w:lang w:val="en-GB"/>
+          </w:rPr>
+          <w:fldChar w:fldCharType="begin"/>
+        </w:r>
+      </w:ins>
+      <w:ins w:id="252" w:author="SCHNEIDEREIT Shawn" w:date="2020-01-22T16:42:00Z">
+        <w:r>
+          <w:rPr>
+            <w:rFonts w:ascii="Helvetica" w:hAnsi="Helvetica" w:cstheme="minorHAnsi"/>
+            <w:lang w:val="en-GB"/>
+          </w:rPr>
+          <w:instrText xml:space="preserve"> ADDIN ZOTERO_ITEM CSL_CITATION {"citationID":"2Urntuat","properties":{"formattedCitation":"(\\uc0\\u8220{}ArcticDEM\\uc0\\u8221{}, n.d.)","plainCitation":"(“ArcticDEM”, n.d.)","noteIndex":0},"citationItems":[{"id":527,"uris":["http://zotero.org/users/local/8RirLiuI/items/Q6HLXUYF"],"uri":["http://zotero.org/users/local/8RirLiuI/items/Q6HLXUYF"],"itemData":{"id":527,"type":"webpage","title":"ArcticDEM","URL":"https://www.arcgis.com/apps/webappviewer/index.html?id=aff5fa8f5d5548c6bff44cc8be385f61","accessed":{"date-parts":[["2020",1,22]]}}}],"schema":"https://github.com/citation-style-language/schema/raw/master/csl-citation.json"} </w:instrText>
+        </w:r>
+      </w:ins>
+      <w:r>
+        <w:rPr>
+          <w:rFonts w:ascii="Helvetica" w:hAnsi="Helvetica" w:cstheme="minorHAnsi"/>
+          <w:lang w:val="en-GB"/>
+        </w:rPr>
+        <w:fldChar w:fldCharType="separate"/>
+      </w:r>
+      <w:ins w:id="253" w:author="SCHNEIDEREIT Shawn" w:date="2020-01-22T16:42:00Z">
+        <w:r>
+          <w:rPr>
+            <w:rFonts w:ascii="Helvetica" w:hAnsi="Helvetica"/>
+            <w:lang w:val="en-GB"/>
+            <w:rPrChange w:id="254" w:author="SCHNEIDEREIT Shawn" w:date="2020-01-22T16:42:00Z">
+              <w:rPr>
+                <w:lang w:val="en-GB"/>
+              </w:rPr>
+            </w:rPrChange>
+          </w:rPr>
+          <w:t>(</w:t>
+        </w:r>
+        <w:proofErr w:type="spellStart"/>
+        <w:r>
+          <w:rPr>
+            <w:rFonts w:ascii="Helvetica" w:hAnsi="Helvetica"/>
+            <w:lang w:val="en-GB"/>
+            <w:rPrChange w:id="255" w:author="SCHNEIDEREIT Shawn" w:date="2020-01-22T16:42:00Z">
+              <w:rPr>
+                <w:lang w:val="en-GB"/>
+              </w:rPr>
+            </w:rPrChange>
+          </w:rPr>
+          <w:t>ArcticDEM</w:t>
+        </w:r>
+        <w:proofErr w:type="spellEnd"/>
+        <w:r>
+          <w:rPr>
+            <w:rFonts w:ascii="Helvetica" w:hAnsi="Helvetica"/>
+            <w:lang w:val="en-GB"/>
+            <w:rPrChange w:id="256" w:author="SCHNEIDEREIT Shawn" w:date="2020-01-22T16:42:00Z">
+              <w:rPr>
+                <w:lang w:val="en-GB"/>
+              </w:rPr>
+            </w:rPrChange>
+          </w:rPr>
+          <w:t xml:space="preserve">, </w:t>
+        </w:r>
+        <w:r>
+          <w:rPr>
+            <w:rFonts w:ascii="Helvetica" w:hAnsi="Helvetica"/>
+            <w:lang w:val="en-GB"/>
+          </w:rPr>
+          <w:t>2018</w:t>
+        </w:r>
+        <w:r>
+          <w:rPr>
+            <w:rFonts w:ascii="Helvetica" w:hAnsi="Helvetica"/>
+            <w:lang w:val="en-GB"/>
+            <w:rPrChange w:id="257" w:author="SCHNEIDEREIT Shawn" w:date="2020-01-22T16:42:00Z">
+              <w:rPr>
+                <w:lang w:val="en-GB"/>
+              </w:rPr>
+            </w:rPrChange>
+          </w:rPr>
+          <w:t>)</w:t>
+        </w:r>
+      </w:ins>
+      <w:ins w:id="258" w:author="SCHNEIDEREIT Shawn" w:date="2020-01-22T16:41:00Z">
+        <w:r>
+          <w:rPr>
+            <w:rFonts w:ascii="Helvetica" w:hAnsi="Helvetica" w:cstheme="minorHAnsi"/>
+            <w:lang w:val="en-GB"/>
+          </w:rPr>
+          <w:fldChar w:fldCharType="end"/>
+        </w:r>
+      </w:ins>
+      <w:r>
+        <w:rPr>
+          <w:rFonts w:ascii="Helvetica" w:hAnsi="Helvetica" w:cstheme="minorHAnsi"/>
+          <w:lang w:val="en-GB"/>
+        </w:rPr>
+        <w:t xml:space="preserve"> </w:t>
+      </w:r>
+      <w:commentRangeEnd w:id="249"/>
       <w:r>
         <w:rPr>
           <w:rStyle w:val="CommentReference"/>
         </w:rPr>
-        <w:commentReference w:id="247"/>
+        <w:commentReference w:id="249"/>
       </w:r>
       <w:r>
         <w:rPr>
@@ -5471,7 +5695,7 @@
         </w:rPr>
         <w:t xml:space="preserve">(here </w:t>
       </w:r>
-      <w:commentRangeStart w:id="248"/>
+      <w:commentRangeStart w:id="259"/>
       <w:r>
         <w:rPr>
           <w:rFonts w:ascii="Helvetica" w:hAnsi="Helvetica" w:cstheme="minorHAnsi"/>
@@ -5479,12 +5703,12 @@
         </w:rPr>
         <w:t>not the case</w:t>
       </w:r>
-      <w:commentRangeEnd w:id="248"/>
+      <w:commentRangeEnd w:id="259"/>
       <w:r>
         <w:rPr>
           <w:rStyle w:val="CommentReference"/>
         </w:rPr>
-        <w:commentReference w:id="248"/>
+        <w:commentReference w:id="259"/>
       </w:r>
       <w:r>
         <w:rPr>
@@ -5783,16 +6007,16 @@
         </w:rPr>
         <w:fldChar w:fldCharType="begin"/>
       </w:r>
-      <w:ins w:id="249" w:author="SCHNEIDEREIT Shawn" w:date="2020-01-12T14:33:00Z">
-        <w:r>
-          <w:rPr>
-            <w:rFonts w:ascii="Helvetica" w:hAnsi="Helvetica" w:cstheme="minorHAnsi"/>
-            <w:lang w:val="en-GB"/>
-          </w:rPr>
-          <w:instrText xml:space="preserve"> ADDIN ZOTERO_ITEM CSL_CITATION {"citationID":"0J2cBOnC","properties":{"formattedCitation":"(Wang et al., 2018)","plainCitation":"(Wang et al., 2018)","noteIndex":0},"citationItems":[{"id":410,"uris":["http://zotero.org/users/local/8RirLiuI/items/PFHUP97H"],"uri":["http://zotero.org/users/local/8RirLiuI/items/PFHUP97H"],"itemData":{"id":410,"type":"article-journal","container-title":"Ecological Applications","DOI":"10.1002/eap.1669","ISSN":"10510761","issue":"2","journalAbbreviation":"Ecol Appl","language":"en","page":"541-556","source":"DOI.org (Crossref)","title":"The spatial sensitivity of the spectral diversity-biodiversity relationship: an experimental test in a prairie grassland","title-short":"The spatial sensitivity of the spectral diversity-biodiversity relationship","volume":"28","author":[{"family":"Wang","given":"Ran"},{"family":"Gamon","given":"John A."},{"family":"Cavender-Bares","given":"Jeannine"},{"family":"Townsend","given":"Philip A."},{"family":"Zygielbaum","given":"Arthur I."}],"issued":{"date-parts":[["2018",3]]}}}],"schema":"https://github.com/citation-style-language/schema/raw/master/csl-citation.json"} </w:instrText>
-        </w:r>
-      </w:ins>
-      <w:del w:id="250" w:author="SCHNEIDEREIT Shawn" w:date="2020-01-12T14:33:00Z">
+      <w:ins w:id="260" w:author="SCHNEIDEREIT Shawn" w:date="2020-01-22T16:39:00Z">
+        <w:r>
+          <w:rPr>
+            <w:rFonts w:ascii="Helvetica" w:hAnsi="Helvetica" w:cstheme="minorHAnsi"/>
+            <w:lang w:val="en-GB"/>
+          </w:rPr>
+          <w:instrText xml:space="preserve"> ADDIN ZOTERO_ITEM CSL_CITATION {"citationID":"0J2cBOnC","properties":{"formattedCitation":"(Wang et al., 2018)","plainCitation":"(Wang et al., 2018)","noteIndex":0},"citationItems":[{"id":"BuTMxvh3/e54m0Dnh","uris":["http://zotero.org/users/local/8RirLiuI/items/PFHUP97H"],"uri":["http://zotero.org/users/local/8RirLiuI/items/PFHUP97H"],"itemData":{"id":410,"type":"article-journal","container-title":"Ecological Applications","DOI":"10.1002/eap.1669","ISSN":"10510761","issue":"2","journalAbbreviation":"Ecol Appl","language":"en","page":"541-556","source":"DOI.org (Crossref)","title":"The spatial sensitivity of the spectral diversity-biodiversity relationship: an experimental test in a prairie grassland","title-short":"The spatial sensitivity of the spectral diversity-biodiversity relationship","volume":"28","author":[{"family":"Wang","given":"Ran"},{"family":"Gamon","given":"John A."},{"family":"Cavender-Bares","given":"Jeannine"},{"family":"Townsend","given":"Philip A."},{"family":"Zygielbaum","given":"Arthur I."}],"issued":{"date-parts":[["2018",3]]}}}],"schema":"https://github.com/citation-style-language/schema/raw/master/csl-citation.json"} </w:instrText>
+        </w:r>
+      </w:ins>
+      <w:del w:id="261" w:author="SCHNEIDEREIT Shawn" w:date="2020-01-12T14:33:00Z">
         <w:r>
           <w:rPr>
             <w:rFonts w:ascii="Helvetica" w:hAnsi="Helvetica" w:cstheme="minorHAnsi"/>
@@ -6189,7 +6413,7 @@
         </w:rPr>
         <w:fldChar w:fldCharType="begin"/>
       </w:r>
-      <w:ins w:id="251" w:author="SCHNEIDEREIT Shawn" w:date="2020-01-12T14:33:00Z">
+      <w:ins w:id="262" w:author="SCHNEIDEREIT Shawn" w:date="2020-01-12T14:33:00Z">
         <w:r>
           <w:rPr>
             <w:rFonts w:ascii="Helvetica" w:hAnsi="Helvetica" w:cs="Arial"/>
@@ -6200,7 +6424,7 @@
           <w:instrText xml:space="preserve"> ADDIN ZOTERO_ITEM CSL_CITATION {"citationID":"oY4jrF1o","properties":{"formattedCitation":"(Wang et al., 2016)","plainCitation":"(Wang et al., 2016)","noteIndex":0},"citationItems":[{"id":412,"uris":["http://zotero.org/users/local/8RirLiuI/items/KZSMH3HI"],"uri":["http://zotero.org/users/local/8RirLiuI/items/KZSMH3HI"],"itemData":{"id":412,"type":"article-journal","container-title":"Remote Sensing","DOI":"10.3390/rs8030214","ISSN":"2072-4292","issue":"3","journalAbbreviation":"Remote Sensing","language":"en","page":"214","source":"DOI.org (Crossref)","title":"Integrated Analysis of Productivity and Biodiversity in a Southern Alberta Prairie","volume":"8","author":[{"family":"Wang","given":"Ran"},{"family":"Gamon","given":"John"},{"family":"Emmerton","given":"Craig"},{"family":"Li","given":"Haitao"},{"family":"Nestola","given":"Enrica"},{"family":"Pastorello","given":"Gilberto"},{"family":"Menzer","given":"Olaf"}],"issued":{"date-parts":[["2016",3,8]]}}}],"schema":"https://github.com/citation-style-language/schema/raw/master/csl-citation.json"} </w:instrText>
         </w:r>
       </w:ins>
-      <w:del w:id="252" w:author="SCHNEIDEREIT Shawn" w:date="2020-01-12T14:33:00Z">
+      <w:del w:id="263" w:author="SCHNEIDEREIT Shawn" w:date="2020-01-12T14:33:00Z">
         <w:r>
           <w:rPr>
             <w:rFonts w:ascii="Helvetica" w:hAnsi="Helvetica" w:cs="Arial"/>
@@ -6311,7 +6535,7 @@
         <w:tab/>
         <w:t xml:space="preserve">Pairing field measurements with remotely sensed multispectral imagery </w:t>
       </w:r>
-      <w:del w:id="253" w:author="DASKALOVA Gergana Nikolaeva" w:date="2019-12-16T14:22:00Z">
+      <w:del w:id="264" w:author="DASKALOVA Gergana Nikolaeva" w:date="2019-12-16T14:22:00Z">
         <w:r>
           <w:rPr>
             <w:rFonts w:ascii="Helvetica" w:hAnsi="Helvetica" w:cstheme="minorHAnsi"/>
@@ -6320,7 +6544,7 @@
           <w:delText>presents itself to</w:delText>
         </w:r>
       </w:del>
-      <w:ins w:id="254" w:author="DASKALOVA Gergana Nikolaeva" w:date="2019-12-16T14:22:00Z">
+      <w:ins w:id="265" w:author="DASKALOVA Gergana Nikolaeva" w:date="2019-12-16T14:22:00Z">
         <w:r>
           <w:rPr>
             <w:rFonts w:ascii="Helvetica" w:hAnsi="Helvetica" w:cstheme="minorHAnsi"/>
@@ -6336,8 +6560,8 @@
         </w:rPr>
         <w:t xml:space="preserve"> become a cost and time efficient way to assess biodiversity. Critically, it can provide a scalable method of environmental measurement, capable of sampling greater spatial areas than possible with conventional ground-based methods. </w:t>
       </w:r>
-      <w:commentRangeStart w:id="255"/>
-      <w:del w:id="256" w:author="DASKALOVA Gergana Nikolaeva" w:date="2019-12-16T14:22:00Z">
+      <w:commentRangeStart w:id="266"/>
+      <w:del w:id="267" w:author="DASKALOVA Gergana Nikolaeva" w:date="2019-12-16T14:22:00Z">
         <w:r>
           <w:rPr>
             <w:rFonts w:ascii="Helvetica" w:hAnsi="Helvetica" w:cstheme="minorHAnsi"/>
@@ -6346,14 +6570,14 @@
           <w:delText xml:space="preserve">The potential exists for </w:delText>
         </w:r>
       </w:del>
-      <w:commentRangeEnd w:id="255"/>
+      <w:commentRangeEnd w:id="266"/>
       <w:r>
         <w:rPr>
           <w:rStyle w:val="CommentReference"/>
         </w:rPr>
-        <w:commentReference w:id="255"/>
-      </w:r>
-      <w:ins w:id="257" w:author="DASKALOVA Gergana Nikolaeva" w:date="2019-12-16T14:23:00Z">
+        <w:commentReference w:id="266"/>
+      </w:r>
+      <w:ins w:id="268" w:author="DASKALOVA Gergana Nikolaeva" w:date="2019-12-16T14:23:00Z">
         <w:r>
           <w:rPr>
             <w:rFonts w:ascii="Helvetica" w:hAnsi="Helvetica" w:cstheme="minorHAnsi"/>
@@ -6362,7 +6586,7 @@
           <w:t>R</w:t>
         </w:r>
       </w:ins>
-      <w:del w:id="258" w:author="DASKALOVA Gergana Nikolaeva" w:date="2019-12-16T14:23:00Z">
+      <w:del w:id="269" w:author="DASKALOVA Gergana Nikolaeva" w:date="2019-12-16T14:23:00Z">
         <w:r>
           <w:rPr>
             <w:rFonts w:ascii="Helvetica" w:hAnsi="Helvetica" w:cstheme="minorHAnsi"/>
@@ -6378,7 +6602,7 @@
         </w:rPr>
         <w:t>emotely sensed spectral analysis</w:t>
       </w:r>
-      <w:ins w:id="259" w:author="DASKALOVA Gergana Nikolaeva" w:date="2019-12-16T14:23:00Z">
+      <w:ins w:id="270" w:author="DASKALOVA Gergana Nikolaeva" w:date="2019-12-16T14:23:00Z">
         <w:r>
           <w:rPr>
             <w:rFonts w:ascii="Helvetica" w:hAnsi="Helvetica" w:cstheme="minorHAnsi"/>
@@ -6403,7 +6627,7 @@
           <w:t xml:space="preserve"> improving satellite technol</w:t>
         </w:r>
       </w:ins>
-      <w:ins w:id="260" w:author="DASKALOVA Gergana Nikolaeva" w:date="2019-12-16T14:24:00Z">
+      <w:ins w:id="271" w:author="DASKALOVA Gergana Nikolaeva" w:date="2019-12-16T14:24:00Z">
         <w:r>
           <w:rPr>
             <w:rFonts w:ascii="Helvetica" w:hAnsi="Helvetica" w:cstheme="minorHAnsi"/>
@@ -6419,7 +6643,7 @@
         </w:rPr>
         <w:t xml:space="preserve"> </w:t>
       </w:r>
-      <w:del w:id="261" w:author="DASKALOVA Gergana Nikolaeva" w:date="2019-12-16T14:23:00Z">
+      <w:del w:id="272" w:author="DASKALOVA Gergana Nikolaeva" w:date="2019-12-16T14:23:00Z">
         <w:r>
           <w:rPr>
             <w:rFonts w:ascii="Helvetica" w:hAnsi="Helvetica" w:cstheme="minorHAnsi"/>
@@ -6428,7 +6652,7 @@
           <w:delText xml:space="preserve">also, through the use of continuously improving satellite technology, </w:delText>
         </w:r>
       </w:del>
-      <w:ins w:id="262" w:author="DASKALOVA Gergana Nikolaeva" w:date="2019-12-16T14:23:00Z">
+      <w:ins w:id="273" w:author="DASKALOVA Gergana Nikolaeva" w:date="2019-12-16T14:23:00Z">
         <w:r>
           <w:rPr>
             <w:rFonts w:ascii="Helvetica" w:hAnsi="Helvetica" w:cstheme="minorHAnsi"/>
@@ -6437,7 +6661,7 @@
           <w:t>c</w:t>
         </w:r>
       </w:ins>
-      <w:ins w:id="263" w:author="DASKALOVA Gergana Nikolaeva" w:date="2019-12-16T14:24:00Z">
+      <w:ins w:id="274" w:author="DASKALOVA Gergana Nikolaeva" w:date="2019-12-16T14:24:00Z">
         <w:r>
           <w:rPr>
             <w:rFonts w:ascii="Helvetica" w:hAnsi="Helvetica" w:cstheme="minorHAnsi"/>
@@ -6446,7 +6670,7 @@
           <w:t>ould</w:t>
         </w:r>
       </w:ins>
-      <w:ins w:id="264" w:author="DASKALOVA Gergana Nikolaeva" w:date="2019-12-16T14:23:00Z">
+      <w:ins w:id="275" w:author="DASKALOVA Gergana Nikolaeva" w:date="2019-12-16T14:23:00Z">
         <w:r>
           <w:rPr>
             <w:rFonts w:ascii="Helvetica" w:hAnsi="Helvetica" w:cstheme="minorHAnsi"/>
@@ -6489,7 +6713,7 @@
         <w:tab/>
         <w:t xml:space="preserve">This study can be used to guide further efforts of using remotely sensed data to </w:t>
       </w:r>
-      <w:commentRangeStart w:id="265"/>
+      <w:commentRangeStart w:id="276"/>
       <w:r>
         <w:rPr>
           <w:rFonts w:ascii="Helvetica" w:hAnsi="Helvetica" w:cstheme="minorHAnsi"/>
@@ -6497,12 +6721,12 @@
         </w:rPr>
         <w:t>assess biodiversity</w:t>
       </w:r>
-      <w:commentRangeEnd w:id="265"/>
+      <w:commentRangeEnd w:id="276"/>
       <w:r>
         <w:rPr>
           <w:rStyle w:val="CommentReference"/>
         </w:rPr>
-        <w:commentReference w:id="265"/>
+        <w:commentReference w:id="276"/>
       </w:r>
       <w:r>
         <w:rPr>
@@ -6511,7 +6735,7 @@
         </w:rPr>
         <w:t xml:space="preserve">. (Hopefully) a model of how hyperspectral diversity relates to biodiversity, </w:t>
       </w:r>
-      <w:commentRangeStart w:id="266"/>
+      <w:commentRangeStart w:id="277"/>
       <w:r>
         <w:rPr>
           <w:rFonts w:ascii="Helvetica" w:hAnsi="Helvetica" w:cstheme="minorHAnsi"/>
@@ -6519,12 +6743,12 @@
         </w:rPr>
         <w:t xml:space="preserve">is presented </w:t>
       </w:r>
-      <w:commentRangeEnd w:id="266"/>
+      <w:commentRangeEnd w:id="277"/>
       <w:r>
         <w:rPr>
           <w:rStyle w:val="CommentReference"/>
         </w:rPr>
-        <w:commentReference w:id="266"/>
+        <w:commentReference w:id="277"/>
       </w:r>
       <w:r>
         <w:rPr>
@@ -6533,7 +6757,7 @@
         </w:rPr>
         <w:t xml:space="preserve">and how abiotic factors impact spectral signatures and the associated biodiversity estimates. </w:t>
       </w:r>
-      <w:commentRangeStart w:id="267"/>
+      <w:commentRangeStart w:id="278"/>
       <w:r>
         <w:rPr>
           <w:rFonts w:ascii="Helvetica" w:hAnsi="Helvetica" w:cstheme="minorHAnsi"/>
@@ -6541,12 +6765,12 @@
         </w:rPr>
         <w:t xml:space="preserve">The presented results </w:t>
       </w:r>
-      <w:commentRangeEnd w:id="267"/>
+      <w:commentRangeEnd w:id="278"/>
       <w:r>
         <w:rPr>
           <w:rStyle w:val="CommentReference"/>
         </w:rPr>
-        <w:commentReference w:id="267"/>
+        <w:commentReference w:id="278"/>
       </w:r>
       <w:r>
         <w:rPr>
@@ -6563,13 +6787,13 @@
         <w:lastRenderedPageBreak/>
         <w:t xml:space="preserve">the  methods and infrastructure required for the effective scaling assessing biodiversity remotely. </w:t>
       </w:r>
-      <w:commentRangeStart w:id="268"/>
-      <w:commentRangeEnd w:id="268"/>
+      <w:commentRangeStart w:id="279"/>
+      <w:commentRangeEnd w:id="279"/>
       <w:r>
         <w:rPr>
           <w:rStyle w:val="CommentReference"/>
         </w:rPr>
-        <w:commentReference w:id="268"/>
+        <w:commentReference w:id="279"/>
       </w:r>
     </w:p>
     <w:p>
@@ -6637,19 +6861,11 @@
           <w:lang w:val="en-GB"/>
         </w:rPr>
       </w:pPr>
-      <w:bookmarkStart w:id="4" w:name="_GoBack"/>
-      <w:r>
-        <w:rPr>
-          <w:lang w:val="en-GB"/>
-        </w:rPr>
-        <w:t xml:space="preserve">Can spectral data capture Arctic plant biodiversity? </w:t>
-      </w:r>
-      <w:bookmarkEnd w:id="4"/>
-      <w:r>
-        <w:rPr>
-          <w:lang w:val="en-GB"/>
-        </w:rPr>
-        <w:t>(this is more methods-y)</w:t>
+      <w:r>
+        <w:rPr>
+          <w:lang w:val="en-GB"/>
+        </w:rPr>
+        <w:t>Can spectral data capture Arctic plant biodiversity? (this is more methods-y)</w:t>
       </w:r>
     </w:p>
     <w:p>
@@ -6767,7 +6983,7 @@
       </w:r>
     </w:p>
   </w:comment>
-  <w:comment w:id="19" w:author="DASKALOVA Gergana Nikolaeva" w:date="2019-12-16T13:00:00Z" w:initials="DGN">
+  <w:comment w:id="18" w:author="DASKALOVA Gergana Nikolaeva" w:date="2019-12-16T13:00:00Z" w:initials="DGN">
     <w:p>
       <w:pPr>
         <w:pStyle w:val="CommentText"/>
@@ -6789,7 +7005,7 @@
       </w:r>
     </w:p>
   </w:comment>
-  <w:comment w:id="33" w:author="DASKALOVA Gergana Nikolaeva" w:date="2019-12-16T13:02:00Z" w:initials="DGN">
+  <w:comment w:id="32" w:author="DASKALOVA Gergana Nikolaeva" w:date="2019-12-16T13:02:00Z" w:initials="DGN">
     <w:p>
       <w:pPr>
         <w:pStyle w:val="CommentText"/>
@@ -6818,7 +7034,7 @@
       </w:r>
     </w:p>
   </w:comment>
-  <w:comment w:id="36" w:author="DASKALOVA Gergana Nikolaeva" w:date="2019-12-16T13:04:00Z" w:initials="DGN">
+  <w:comment w:id="35" w:author="DASKALOVA Gergana Nikolaeva" w:date="2019-12-16T13:04:00Z" w:initials="DGN">
     <w:p>
       <w:pPr>
         <w:pStyle w:val="CommentText"/>
@@ -6862,7 +7078,7 @@
       </w:r>
     </w:p>
   </w:comment>
-  <w:comment w:id="42" w:author="DASKALOVA Gergana Nikolaeva" w:date="2019-12-16T13:05:00Z" w:initials="DGN">
+  <w:comment w:id="41" w:author="DASKALOVA Gergana Nikolaeva" w:date="2019-12-16T13:05:00Z" w:initials="DGN">
     <w:p>
       <w:pPr>
         <w:pStyle w:val="CommentText"/>
@@ -7518,7 +7734,7 @@
       </w:r>
     </w:p>
   </w:comment>
-  <w:comment w:id="216" w:author="DASKALOVA Gergana Nikolaeva" w:date="2019-12-16T14:16:00Z" w:initials="DGN">
+  <w:comment w:id="217" w:author="DASKALOVA Gergana Nikolaeva" w:date="2019-12-16T14:16:00Z" w:initials="DGN">
     <w:p>
       <w:pPr>
         <w:pStyle w:val="CommentText"/>
@@ -7540,7 +7756,7 @@
       </w:r>
     </w:p>
   </w:comment>
-  <w:comment w:id="217" w:author="DASKALOVA Gergana Nikolaeva" w:date="2019-12-16T14:16:00Z" w:initials="DGN">
+  <w:comment w:id="218" w:author="DASKALOVA Gergana Nikolaeva" w:date="2019-12-16T14:16:00Z" w:initials="DGN">
     <w:p>
       <w:pPr>
         <w:pStyle w:val="CommentText"/>
@@ -7562,7 +7778,7 @@
       </w:r>
     </w:p>
   </w:comment>
-  <w:comment w:id="218" w:author="DASKALOVA Gergana Nikolaeva" w:date="2019-12-16T14:17:00Z" w:initials="DGN">
+  <w:comment w:id="219" w:author="DASKALOVA Gergana Nikolaeva" w:date="2019-12-16T14:17:00Z" w:initials="DGN">
     <w:p>
       <w:pPr>
         <w:pStyle w:val="CommentText"/>
@@ -7584,7 +7800,7 @@
       </w:r>
     </w:p>
   </w:comment>
-  <w:comment w:id="233" w:author="DASKALOVA Gergana Nikolaeva" w:date="2019-12-16T14:18:00Z" w:initials="DGN">
+  <w:comment w:id="234" w:author="DASKALOVA Gergana Nikolaeva" w:date="2019-12-16T14:18:00Z" w:initials="DGN">
     <w:p>
       <w:pPr>
         <w:pStyle w:val="CommentText"/>
@@ -7606,7 +7822,7 @@
       </w:r>
     </w:p>
   </w:comment>
-  <w:comment w:id="236" w:author="DASKALOVA Gergana Nikolaeva" w:date="2019-12-16T14:18:00Z" w:initials="DGN">
+  <w:comment w:id="237" w:author="DASKALOVA Gergana Nikolaeva" w:date="2019-12-16T14:18:00Z" w:initials="DGN">
     <w:p>
       <w:pPr>
         <w:pStyle w:val="CommentText"/>
@@ -7628,7 +7844,7 @@
       </w:r>
     </w:p>
   </w:comment>
-  <w:comment w:id="246" w:author="DASKALOVA Gergana Nikolaeva" w:date="2019-12-16T14:19:00Z" w:initials="DGN">
+  <w:comment w:id="247" w:author="DASKALOVA Gergana Nikolaeva" w:date="2019-12-16T14:19:00Z" w:initials="DGN">
     <w:p>
       <w:pPr>
         <w:pStyle w:val="CommentText"/>
@@ -7650,7 +7866,7 @@
       </w:r>
     </w:p>
   </w:comment>
-  <w:comment w:id="247" w:author="DASKALOVA Gergana Nikolaeva" w:date="2019-12-16T14:20:00Z" w:initials="DGN">
+  <w:comment w:id="249" w:author="DASKALOVA Gergana Nikolaeva" w:date="2019-12-16T14:20:00Z" w:initials="DGN">
     <w:p>
       <w:pPr>
         <w:pStyle w:val="CommentText"/>
@@ -7672,7 +7888,7 @@
       </w:r>
     </w:p>
   </w:comment>
-  <w:comment w:id="248" w:author="DASKALOVA Gergana Nikolaeva" w:date="2019-12-16T14:21:00Z" w:initials="DGN">
+  <w:comment w:id="259" w:author="DASKALOVA Gergana Nikolaeva" w:date="2019-12-16T14:21:00Z" w:initials="DGN">
     <w:p>
       <w:pPr>
         <w:pStyle w:val="CommentText"/>
@@ -7694,7 +7910,7 @@
       </w:r>
     </w:p>
   </w:comment>
-  <w:comment w:id="255" w:author="DASKALOVA Gergana Nikolaeva" w:date="2019-12-16T14:23:00Z" w:initials="DGN">
+  <w:comment w:id="266" w:author="DASKALOVA Gergana Nikolaeva" w:date="2019-12-16T14:23:00Z" w:initials="DGN">
     <w:p>
       <w:pPr>
         <w:pStyle w:val="CommentText"/>
@@ -7716,7 +7932,7 @@
       </w:r>
     </w:p>
   </w:comment>
-  <w:comment w:id="265" w:author="DASKALOVA Gergana Nikolaeva" w:date="2019-12-16T14:24:00Z" w:initials="DGN">
+  <w:comment w:id="276" w:author="DASKALOVA Gergana Nikolaeva" w:date="2019-12-16T14:24:00Z" w:initials="DGN">
     <w:p>
       <w:pPr>
         <w:pStyle w:val="CommentText"/>
@@ -7738,7 +7954,7 @@
       </w:r>
     </w:p>
   </w:comment>
-  <w:comment w:id="266" w:author="DASKALOVA Gergana Nikolaeva" w:date="2019-12-16T14:24:00Z" w:initials="DGN">
+  <w:comment w:id="277" w:author="DASKALOVA Gergana Nikolaeva" w:date="2019-12-16T14:24:00Z" w:initials="DGN">
     <w:p>
       <w:pPr>
         <w:pStyle w:val="CommentText"/>
@@ -7774,7 +7990,7 @@
       </w:r>
     </w:p>
   </w:comment>
-  <w:comment w:id="267" w:author="DASKALOVA Gergana Nikolaeva" w:date="2019-12-16T14:25:00Z" w:initials="DGN">
+  <w:comment w:id="278" w:author="DASKALOVA Gergana Nikolaeva" w:date="2019-12-16T14:25:00Z" w:initials="DGN">
     <w:p>
       <w:pPr>
         <w:pStyle w:val="CommentText"/>
@@ -7804,7 +8020,7 @@
       </w:r>
     </w:p>
   </w:comment>
-  <w:comment w:id="268" w:author="DASKALOVA Gergana Nikolaeva" w:date="2019-12-16T14:25:00Z" w:initials="DGN">
+  <w:comment w:id="279" w:author="DASKALOVA Gergana Nikolaeva" w:date="2019-12-16T14:25:00Z" w:initials="DGN">
     <w:p>
       <w:pPr>
         <w:pStyle w:val="CommentText"/>
@@ -7943,11 +8159,11 @@
       <w:pStyle w:val="Footer"/>
       <w:jc w:val="center"/>
       <w:rPr>
-        <w:ins w:id="269" w:author="DASKALOVA Gergana Nikolaeva" w:date="2019-12-16T12:47:00Z"/>
+        <w:ins w:id="280" w:author="DASKALOVA Gergana Nikolaeva" w:date="2019-12-16T12:47:00Z"/>
         <w:color w:val="4472C4" w:themeColor="accent1"/>
       </w:rPr>
     </w:pPr>
-    <w:ins w:id="270" w:author="DASKALOVA Gergana Nikolaeva" w:date="2019-12-16T12:47:00Z">
+    <w:ins w:id="281" w:author="DASKALOVA Gergana Nikolaeva" w:date="2019-12-16T12:47:00Z">
       <w:r>
         <w:rPr>
           <w:color w:val="4472C4" w:themeColor="accent1"/>

</xml_diff>